<commit_message>
formatted draft as it is
</commit_message>
<xml_diff>
--- a/report/vishal_makode_dissertation_1.docx
+++ b/report/vishal_makode_dissertation_1.docx
@@ -14,7 +14,19 @@
         <w:rPr>
           <w:kern w:val="48"/>
         </w:rPr>
-        <w:t>Supply Chain Orchestration: using Data Driven Decision Modelling</w:t>
+        <w:t>Supply Chain Orchestration</w:t>
+      </w:r>
+      <w:r>
+        <w:rPr>
+          <w:kern w:val="48"/>
+        </w:rPr>
+        <w:t xml:space="preserve"> Tool</w:t>
+      </w:r>
+      <w:r>
+        <w:rPr>
+          <w:kern w:val="48"/>
+        </w:rPr>
+        <w:t>: using Data Driven Decision Modelling</w:t>
       </w:r>
     </w:p>
     <w:p>
@@ -37,11 +49,12 @@
           <w:szCs w:val="16"/>
         </w:rPr>
         <w:sectPr>
-          <w:footerReference w:type="first" r:id="rId8"/>
+          <w:footerReference w:type="even" r:id="rId8"/>
+          <w:footerReference w:type="default" r:id="rId9"/>
+          <w:footerReference w:type="first" r:id="rId10"/>
           <w:pgSz w:w="11906" w:h="16838" w:code="9"/>
           <w:pgMar w:top="540" w:right="893" w:bottom="1440" w:left="893" w:header="720" w:footer="720" w:gutter="0"/>
           <w:cols w:space="720"/>
-          <w:titlePg/>
           <w:docGrid w:linePitch="360"/>
         </w:sectPr>
       </w:pPr>
@@ -2542,7 +2555,7 @@
                     </pic:cNvPicPr>
                   </pic:nvPicPr>
                   <pic:blipFill>
-                    <a:blip r:embed="rId9">
+                    <a:blip r:embed="rId11">
                       <a:extLst>
                         <a:ext uri="{28A0092B-C50C-407E-A947-70E740481C1C}">
                           <a14:useLocalDpi xmlns:a14="http://schemas.microsoft.com/office/drawing/2010/main" val="0"/>
@@ -2726,9 +2739,9 @@
           <w:noProof/>
         </w:rPr>
         <w:drawing>
-          <wp:inline distT="0" distB="0" distL="0" distR="0" wp14:anchorId="55E08F91" wp14:editId="22F095C1">
-            <wp:extent cx="3733800" cy="3845009"/>
-            <wp:effectExtent l="0" t="0" r="0" b="0"/>
+          <wp:inline distT="0" distB="0" distL="0" distR="0" wp14:anchorId="55E08F91" wp14:editId="0230CF05">
+            <wp:extent cx="2166067" cy="2230582"/>
+            <wp:effectExtent l="0" t="0" r="5715" b="0"/>
             <wp:docPr id="12" name="Picture 12"/>
             <wp:cNvGraphicFramePr>
               <a:graphicFrameLocks xmlns:a="http://schemas.openxmlformats.org/drawingml/2006/main" noChangeAspect="1"/>
@@ -2741,7 +2754,7 @@
                     <pic:cNvPicPr/>
                   </pic:nvPicPr>
                   <pic:blipFill>
-                    <a:blip r:embed="rId10" cstate="print">
+                    <a:blip r:embed="rId12" cstate="print">
                       <a:extLst>
                         <a:ext uri="{28A0092B-C50C-407E-A947-70E740481C1C}">
                           <a14:useLocalDpi xmlns:a14="http://schemas.microsoft.com/office/drawing/2010/main" val="0"/>
@@ -2755,7 +2768,7 @@
                   <pic:spPr>
                     <a:xfrm>
                       <a:off x="0" y="0"/>
-                      <a:ext cx="3823347" cy="3937223"/>
+                      <a:ext cx="2166067" cy="2230582"/>
                     </a:xfrm>
                     <a:prstGeom prst="rect">
                       <a:avLst/>
@@ -2848,7 +2861,7 @@
                     </pic:cNvPicPr>
                   </pic:nvPicPr>
                   <pic:blipFill>
-                    <a:blip r:embed="rId11">
+                    <a:blip r:embed="rId13">
                       <a:extLst>
                         <a:ext uri="{28A0092B-C50C-407E-A947-70E740481C1C}">
                           <a14:useLocalDpi xmlns:a14="http://schemas.microsoft.com/office/drawing/2010/main" val="0"/>
@@ -2912,45 +2925,299 @@
         <w:pStyle w:val="BodyText"/>
       </w:pPr>
       <w:r>
-        <w:t xml:space="preserve">This study investigates whether ML-based predicting algorithms generate more reliable predictions of misdirected client demand in a distribution network, as observed by the producer. In short, researchers want to determine whether ML </w:t>
+        <w:t>This study investigates whether ML-based predicting algorithms generate more reliable predictions of misdirected client demand in a distribution network, as observed by the producer. In short, researchers want to determine whether ML generally outperforms conventional forecasting methodologies</w:t>
+      </w:r>
+      <w:r>
+        <w:fldChar w:fldCharType="begin" w:fldLock="1"/>
+      </w:r>
+      <w:r>
+        <w:instrText>ADDIN CSL_CITATION {"citationItems":[{"id":"ITEM-1","itemData":{"author":[{"dropping-particle":"","family":"Grossman","given":"Irina","non-dropping-particle":"","parse-names":false,"suffix":""},{"dropping-particle":"","family":"Bandara","given":"Kasun","non-dropping-particle":"","parse-names":false,"suffix":""},{"dropping-particle":"","family":"Wilson","given":"Tom","non-dropping-particle":"","parse-names":false,"suffix":""},{"dropping-particle":"","family":"Kirley","given":"Michael","non-dropping-particle":"","parse-names":false,"suffix":""}],"container-title":"Computers, Environment and Urban Systems","id":"ITEM-1","issued":{"date-parts":[["2022"]]},"page":"101806","publisher":"Elsevier","title":"Can machine learning improve small area population forecasts? A forecast combination approach","type":"article-journal","volume":"95"},"uris":["http://www.mendeley.com/documents/?uuid=ae929d73-b566-4f69-ba7a-69ed5159b253"]}],"mendeley":{"formattedCitation":"(Grossman &lt;i&gt;et al.&lt;/i&gt;, 2022)","plainTextFormattedCitation":"(Grossman et al., 2022)","previouslyFormattedCitation":"(Grossman &lt;i&gt;et al.&lt;/i&gt;, 2022)"},"properties":{"noteIndex":0},"schema":"https://github.com/citation-style-language/schema/raw/master/csl-citation.json"}</w:instrText>
+      </w:r>
+      <w:r>
+        <w:fldChar w:fldCharType="separate"/>
+      </w:r>
+      <w:r>
+        <w:rPr>
+          <w:noProof/>
+        </w:rPr>
+        <w:t xml:space="preserve">(Grossman </w:t>
+      </w:r>
+      <w:r>
+        <w:rPr>
+          <w:i/>
+          <w:noProof/>
+        </w:rPr>
+        <w:t>et al.</w:t>
+      </w:r>
+      <w:r>
+        <w:rPr>
+          <w:noProof/>
+        </w:rPr>
+        <w:t>, 2022)</w:t>
+      </w:r>
+      <w:r>
+        <w:fldChar w:fldCharType="end"/>
+      </w:r>
+      <w:r>
+        <w:t>. To assess the performance of machine learning and classical predictive modelling in a dynamic supply chain setting, researchers conducted a series of experiments</w:t>
+      </w:r>
+      <w:r>
+        <w:rPr>
+          <w:lang w:val="en-US"/>
+        </w:rPr>
+        <w:t xml:space="preserve"> </w:t>
+      </w:r>
+      <w:r>
+        <w:rPr>
+          <w:lang w:val="en-US"/>
+        </w:rPr>
+        <w:fldChar w:fldCharType="begin" w:fldLock="1"/>
+      </w:r>
+      <w:r>
+        <w:rPr>
+          <w:lang w:val="en-US"/>
+        </w:rPr>
+        <w:instrText>ADDIN CSL_CITATION {"citationItems":[{"id":"ITEM-1","itemData":{"author":[{"dropping-particle":"","family":"Papacharalampous","given":"Georgia","non-dropping-particle":"","parse-names":false,"suffix":""},{"dropping-particle":"","family":"Tyralis","given":"Hristos","non-dropping-particle":"","parse-names":false,"suffix":""},{"dropping-particle":"","family":"Pechlivanidis","given":"Ilias G","non-dropping-particle":"","parse-names":false,"suffix":""},{"dropping-particle":"","family":"Grimaldi","given":"Salvatore","non-dropping-particle":"","parse-names":false,"suffix":""},{"dropping-particle":"","family":"Volpi","given":"Elena","non-dropping-particle":"","parse-names":false,"suffix":""}],"container-title":"Geoscience Frontiers","id":"ITEM-1","issue":"3","issued":{"date-parts":[["2022"]]},"page":"101349","publisher":"Elsevier","title":"Massive feature extraction for explaining and foretelling hydroclimatic time series forecastability at the global scale","type":"article-journal","volume":"13"},"uris":["http://www.mendeley.com/documents/?uuid=716b6bc1-32be-40b9-8381-ffe89ac06c95"]}],"mendeley":{"formattedCitation":"(Papacharalampous &lt;i&gt;et al.&lt;/i&gt;, 2022)","plainTextFormattedCitation":"(Papacharalampous et al., 2022)","previouslyFormattedCitation":"(Papacharalampous &lt;i&gt;et al.&lt;/i&gt;, 2022)"},"properties":{"noteIndex":0},"schema":"https://github.com/citation-style-language/schema/raw/master/csl-citation.json"}</w:instrText>
+      </w:r>
+      <w:r>
+        <w:rPr>
+          <w:lang w:val="en-US"/>
+        </w:rPr>
+        <w:fldChar w:fldCharType="separate"/>
+      </w:r>
+      <w:r>
+        <w:rPr>
+          <w:noProof/>
+          <w:lang w:val="en-US"/>
+        </w:rPr>
+        <w:t xml:space="preserve">(Papacharalampous </w:t>
+      </w:r>
+      <w:r>
+        <w:rPr>
+          <w:i/>
+          <w:noProof/>
+          <w:lang w:val="en-US"/>
+        </w:rPr>
+        <w:t>et al.</w:t>
+      </w:r>
+      <w:r>
+        <w:rPr>
+          <w:noProof/>
+          <w:lang w:val="en-US"/>
+        </w:rPr>
+        <w:t>, 2022)</w:t>
+      </w:r>
+      <w:r>
+        <w:rPr>
+          <w:lang w:val="en-US"/>
+        </w:rPr>
+        <w:fldChar w:fldCharType="end"/>
+      </w:r>
+      <w:r>
+        <w:t>. Our investigation used exponential moving, trend, single exponential, and numerous linear regression to symbolize classic predictive methodologies. Furthermore, predicated on the M3 competition (</w:t>
+      </w:r>
+      <w:r>
+        <w:fldChar w:fldCharType="begin" w:fldLock="1"/>
+      </w:r>
+      <w:r>
+        <w:instrText>ADDIN CSL_CITATION {"citationItems":[{"id":"ITEM-1","itemData":{"author":[{"dropping-particle":"","family":"Makridakis","given":"Spyros","non-dropping-particle":"","parse-names":false,"suffix":""},{"dropping-particle":"","family":"Hibon","given":"Michele","non-dropping-particle":"","parse-names":false,"suffix":""}],"container-title":"International journal of forecasting","id":"ITEM-1","issue":"4","issued":{"date-parts":[["2000"]]},"page":"451-476","publisher":"Elsevier","title":"The M3-Competition: results, conclusions and implications","type":"article-journal","volume":"16"},"uris":["http://www.mendeley.com/documents/?uuid=7dc14c03-db4f-4d7c-a24e-e52e015cc630"]}],"mendeley":{"formattedCitation":"(Makridakis and Hibon, 2000)","plainTextFormattedCitation":"(Makridakis and Hibon, 2000)","previouslyFormattedCitation":"(Makridakis and Hibon, 2000)"},"properties":{"noteIndex":0},"schema":"https://github.com/citation-style-language/schema/raw/master/csl-citation.json"}</w:instrText>
+      </w:r>
+      <w:r>
+        <w:fldChar w:fldCharType="separate"/>
+      </w:r>
+      <w:r>
+        <w:rPr>
+          <w:noProof/>
+        </w:rPr>
+        <w:t>(Makridakis and Hibon, 2000)</w:t>
+      </w:r>
+      <w:r>
+        <w:fldChar w:fldCharType="end"/>
+      </w:r>
+      <w:r>
+        <w:t xml:space="preserve">, researchers incorporated the Theta approach </w:t>
+      </w:r>
+      <w:r>
+        <w:fldChar w:fldCharType="begin" w:fldLock="1"/>
+      </w:r>
+      <w:r>
+        <w:instrText>ADDIN CSL_CITATION {"citationItems":[{"id":"ITEM-1","itemData":{"author":[{"dropping-particle":"","family":"Makridakis","given":"Spyros","non-dropping-particle":"","parse-names":false,"suffix":""},{"dropping-particle":"","family":"Spiliotis","given":"Evangelos","non-dropping-particle":"","parse-names":false,"suffix":""},{"dropping-particle":"","family":"Assimakopoulos","given":"Vassilios","non-dropping-particle":"","parse-names":false,"suffix":""}],"container-title":"International Journal of Forecasting","id":"ITEM-1","issue":"1","issued":{"date-parts":[["2020"]]},"page":"54-74","publisher":"Elsevier","title":"The M4 Competition: 100,000 time series and 61 forecasting methods","type":"article-journal","volume":"36"},"uris":["http://www.mendeley.com/documents/?uuid=8e4bbd44-2426-41a3-9ba7-da81aa4204ce"]}],"mendeley":{"formattedCitation":"(Makridakis, Spiliotis and Assimakopoulos, 2020)","plainTextFormattedCitation":"(Makridakis, Spiliotis and Assimakopoulos, 2020)","previouslyFormattedCitation":"(Makridakis, Spiliotis and Assimakopoulos, 2020)"},"properties":{"noteIndex":0},"schema":"https://github.com/citation-style-language/schema/raw/master/csl-citation.json"}</w:instrText>
+      </w:r>
+      <w:r>
+        <w:fldChar w:fldCharType="separate"/>
+      </w:r>
+      <w:r>
+        <w:rPr>
+          <w:noProof/>
+        </w:rPr>
+        <w:t>(Makridakis, Spiliotis and Assimakopoulos, 2020)</w:t>
+      </w:r>
+      <w:r>
+        <w:fldChar w:fldCharType="end"/>
+      </w:r>
+      <w:r>
+        <w:t xml:space="preserve">, demonstrating excellent outcomes. For completeness, we would include the often employed, traditional ARMA, also known as the Simulation box </w:t>
+      </w:r>
+      <w:r>
+        <w:fldChar w:fldCharType="begin" w:fldLock="1"/>
+      </w:r>
+      <w:r>
+        <w:instrText>ADDIN CSL_CITATION {"citationItems":[{"id":"ITEM-1","itemData":{"author":[{"dropping-particle":"","family":"Lara-Ben\\'\\itez","given":"Pedro","non-dropping-particle":"","parse-names":false,"suffix":""},{"dropping-particle":"","family":"Carranza-Garc\\'\\ia","given":"Manuel","non-dropping-particle":"","parse-names":false,"suffix":""},{"dropping-particle":"","family":"Riquelme","given":"José C","non-dropping-particle":"","parse-names":false,"suffix":""}],"container-title":"International Journal of Neural Systems","id":"ITEM-1","issue":"03","issued":{"date-parts":[["2021"]]},"page":"2130001","publisher":"World Scientific","title":"An experimental review on deep learning architectures for time series forecasting","type":"article-journal","volume":"31"},"uris":["http://www.mendeley.com/documents/?uuid=84f86971-6f47-4aa4-9677-dbc86f76ab10"]}],"mendeley":{"formattedCitation":"(Lara-Ben\\’\\itez, Carranza-Garc\\’\\ia and Riquelme, 2021)","plainTextFormattedCitation":"(Lara-Ben\\’\\itez, Carranza-Garc\\’\\ia and Riquelme, 2021)","previouslyFormattedCitation":"(Lara-Ben\\’\\itez, Carranza-Garc\\’\\ia and Riquelme, 2021)"},"properties":{"noteIndex":0},"schema":"https://github.com/citation-style-language/schema/raw/master/csl-citation.json"}</w:instrText>
+      </w:r>
+      <w:r>
+        <w:fldChar w:fldCharType="separate"/>
+      </w:r>
+      <w:r>
+        <w:rPr>
+          <w:noProof/>
+        </w:rPr>
+        <w:t>(Lara-Ben\’\itez, Carranza-Garc\’\ia and Riquelme, 2021)</w:t>
+      </w:r>
+      <w:r>
+        <w:fldChar w:fldCharType="end"/>
+      </w:r>
+      <w:r>
+        <w:rPr>
+          <w:lang w:val="en-US"/>
+        </w:rPr>
+        <w:t xml:space="preserve"> </w:t>
+      </w:r>
+      <w:r>
+        <w:t>ANN, RNN, and SVM were ML-based prediction algorithms.</w:t>
+      </w:r>
+    </w:p>
+    <w:p>
+      <w:pPr>
+        <w:pStyle w:val="BodyText"/>
+      </w:pPr>
+      <w:r>
+        <w:t xml:space="preserve">The fundamental objective of this effort is to facilitate sales forecasting downstream of the supply chain. Another mechanism of desire displacement in the extended enterprise simulator is the assessment of revenue required according to all supply chain members </w:t>
+      </w:r>
+      <w:r>
+        <w:fldChar w:fldCharType="begin" w:fldLock="1"/>
+      </w:r>
+      <w:r>
+        <w:instrText>ADDIN CSL_CITATION {"citationItems":[{"id":"ITEM-1","itemData":{"author":[{"dropping-particle":"","family":"Forrester","given":"Jay W","non-dropping-particle":"","parse-names":false,"suffix":""}],"id":"ITEM-1","issued":{"date-parts":[["1961"]]},"publisher":"Productivity Press","title":"Industrial Dynamics Cambridge MA","type":"article"},"uris":["http://www.mendeley.com/documents/?uuid=de24e5bb-046e-4a6e-9b60-7f4408758ea9"]}],"mendeley":{"formattedCitation":"(Forrester, 1961)","plainTextFormattedCitation":"(Forrester, 1961)","previouslyFormattedCitation":"(Forrester, 1961)"},"properties":{"noteIndex":0},"schema":"https://github.com/citation-style-language/schema/raw/master/csl-citation.json"}</w:instrText>
+      </w:r>
+      <w:r>
+        <w:fldChar w:fldCharType="separate"/>
+      </w:r>
+      <w:r>
+        <w:rPr>
+          <w:noProof/>
+        </w:rPr>
+        <w:t>(Forrester, 1961)</w:t>
+      </w:r>
+      <w:r>
+        <w:fldChar w:fldCharType="end"/>
+      </w:r>
+      <w:r>
+        <w:t>. According to</w:t>
+      </w:r>
+      <w:r>
+        <w:fldChar w:fldCharType="begin" w:fldLock="1"/>
+      </w:r>
+      <w:r>
+        <w:instrText>ADDIN CSL_CITATION {"citationItems":[{"id":"ITEM-1","itemData":{"author":[{"dropping-particle":"","family":"Wolstenholme","given":"Eric","non-dropping-particle":"","parse-names":false,"suffix":""},{"dropping-particle":"","family":"McKelvie","given":"Douglas","non-dropping-particle":"","parse-names":false,"suffix":""}],"container-title":"The Dynamics of Care","id":"ITEM-1","issued":{"date-parts":[["2019"]]},"page":"1-21","publisher":"Springer","title":"The Challenges Facing Health and Social Care and the Relevance of Dynamic Models","type":"chapter"},"uris":["http://www.mendeley.com/documents/?uuid=5884f1fc-a722-48a6-be72-571211d9512c"]}],"mendeley":{"formattedCitation":"(Wolstenholme and McKelvie, 2019)","plainTextFormattedCitation":"(Wolstenholme and McKelvie, 2019)","previouslyFormattedCitation":"(Wolstenholme and McKelvie, 2019)"},"properties":{"noteIndex":0},"schema":"https://github.com/citation-style-language/schema/raw/master/csl-citation.json"}</w:instrText>
+      </w:r>
+      <w:r>
+        <w:fldChar w:fldCharType="separate"/>
+      </w:r>
+      <w:r>
+        <w:rPr>
+          <w:noProof/>
+        </w:rPr>
+        <w:t>(Wolstenholme and McKelvie, 2019)</w:t>
+      </w:r>
+      <w:r>
+        <w:fldChar w:fldCharType="end"/>
+      </w:r>
+      <w:r>
+        <w:t>, requirement communication systems entail that each participant in the supply chain processes and modifies the requirement indication preceding transferring it to the following participant</w:t>
+      </w:r>
+      <w:r>
+        <w:rPr>
+          <w:lang w:val="en-US"/>
+        </w:rPr>
+        <w:t xml:space="preserve"> </w:t>
+      </w:r>
+      <w:r>
+        <w:rPr>
+          <w:lang w:val="en-US"/>
+        </w:rPr>
+        <w:fldChar w:fldCharType="begin" w:fldLock="1"/>
+      </w:r>
+      <w:r>
+        <w:rPr>
+          <w:lang w:val="en-US"/>
+        </w:rPr>
+        <w:instrText>ADDIN CSL_CITATION {"citationItems":[{"id":"ITEM-1","itemData":{"author":[{"dropping-particle":"","family":"Romera","given":"Álvaro J","non-dropping-particle":"","parse-names":false,"suffix":""},{"dropping-particle":"","family":"Neal","given":"Mark","non-dropping-particle":"","parse-names":false,"suffix":""},{"dropping-particle":"","family":"Bos","given":"Bram","non-dropping-particle":"","parse-names":false,"suffix":""}],"container-title":"Animal Production Science","id":"ITEM-1","issue":"1","issued":{"date-parts":[["2019"]]},"page":"121-126","publisher":"CSIRO Publishing","title":"Use of reflexive interactive design to address challenges to New Zealand dairy farming","type":"article-journal","volume":"60"},"uris":["http://www.mendeley.com/documents/?uuid=7c8a6eb7-b3d0-442b-84a7-8a858a566f5c"]}],"mendeley":{"formattedCitation":"(Romera, Neal and Bos, 2019)","plainTextFormattedCitation":"(Romera, Neal and Bos, 2019)","previouslyFormattedCitation":"(Romera, Neal and Bos, 2019)"},"properties":{"noteIndex":0},"schema":"https://github.com/citation-style-language/schema/raw/master/csl-citation.json"}</w:instrText>
+      </w:r>
+      <w:r>
+        <w:rPr>
+          <w:lang w:val="en-US"/>
+        </w:rPr>
+        <w:fldChar w:fldCharType="separate"/>
+      </w:r>
+      <w:r>
+        <w:rPr>
+          <w:noProof/>
+          <w:lang w:val="en-US"/>
+        </w:rPr>
+        <w:t>(Romera, Neal and Bos, 2019)</w:t>
+      </w:r>
+      <w:r>
+        <w:rPr>
+          <w:lang w:val="en-US"/>
+        </w:rPr>
+        <w:fldChar w:fldCharType="end"/>
+      </w:r>
+      <w:r>
+        <w:t xml:space="preserve">. As the desired information from the final customers travels throughout the supply chain, it becomes significantly corrupted, increasing economic </w:t>
       </w:r>
       <w:r>
         <w:lastRenderedPageBreak/>
-        <w:t>generally outperforms conventional forecasting methodologies</w:t>
-      </w:r>
-      <w:r>
+        <w:t>spectrum sensing</w:t>
+      </w:r>
+      <w:r>
+        <w:rPr>
+          <w:lang w:val="en-US"/>
+        </w:rPr>
+        <w:t xml:space="preserve"> </w:t>
+      </w:r>
+      <w:r>
+        <w:rPr>
+          <w:lang w:val="en-US"/>
+        </w:rPr>
         <w:fldChar w:fldCharType="begin" w:fldLock="1"/>
       </w:r>
       <w:r>
-        <w:instrText>ADDIN CSL_CITATION {"citationItems":[{"id":"ITEM-1","itemData":{"author":[{"dropping-particle":"","family":"Grossman","given":"Irina","non-dropping-particle":"","parse-names":false,"suffix":""},{"dropping-particle":"","family":"Bandara","given":"Kasun","non-dropping-particle":"","parse-names":false,"suffix":""},{"dropping-particle":"","family":"Wilson","given":"Tom","non-dropping-particle":"","parse-names":false,"suffix":""},{"dropping-particle":"","family":"Kirley","given":"Michael","non-dropping-particle":"","parse-names":false,"suffix":""}],"container-title":"Computers, Environment and Urban Systems","id":"ITEM-1","issued":{"date-parts":[["2022"]]},"page":"101806","publisher":"Elsevier","title":"Can machine learning improve small area population forecasts? A forecast combination approach","type":"article-journal","volume":"95"},"uris":["http://www.mendeley.com/documents/?uuid=ae929d73-b566-4f69-ba7a-69ed5159b253"]}],"mendeley":{"formattedCitation":"(Grossman &lt;i&gt;et al.&lt;/i&gt;, 2022)","plainTextFormattedCitation":"(Grossman et al., 2022)","previouslyFormattedCitation":"(Grossman &lt;i&gt;et al.&lt;/i&gt;, 2022)"},"properties":{"noteIndex":0},"schema":"https://github.com/citation-style-language/schema/raw/master/csl-citation.json"}</w:instrText>
-      </w:r>
-      <w:r>
+        <w:rPr>
+          <w:lang w:val="en-US"/>
+        </w:rPr>
+        <w:instrText>ADDIN CSL_CITATION {"citationItems":[{"id":"ITEM-1","itemData":{"author":[{"dropping-particle":"","family":"Eastwood","given":"Callum","non-dropping-particle":"","parse-names":false,"suffix":""},{"dropping-particle":"Dela","family":"Rue","given":"Brian","non-dropping-particle":"","parse-names":false,"suffix":""}],"container-title":"Improving data management and decision support systems in agriculture","id":"ITEM-1","issued":{"date-parts":[["2020"]]},"page":"279-310","publisher":"Burleigh Dodds Science Publishing","title":"Developing decision-support systems for pasture and rangeland management","type":"chapter"},"uris":["http://www.mendeley.com/documents/?uuid=5faa07fb-1cef-4e11-8bbd-f481616116ff"]}],"mendeley":{"formattedCitation":"(Eastwood and Rue, 2020)","plainTextFormattedCitation":"(Eastwood and Rue, 2020)","previouslyFormattedCitation":"(Eastwood and Rue, 2020)"},"properties":{"noteIndex":0},"schema":"https://github.com/citation-style-language/schema/raw/master/csl-citation.json"}</w:instrText>
+      </w:r>
+      <w:r>
+        <w:rPr>
+          <w:lang w:val="en-US"/>
+        </w:rPr>
         <w:fldChar w:fldCharType="separate"/>
       </w:r>
       <w:r>
         <w:rPr>
           <w:noProof/>
-        </w:rPr>
-        <w:t xml:space="preserve">(Grossman </w:t>
-      </w:r>
-      <w:r>
-        <w:rPr>
-          <w:i/>
-          <w:noProof/>
-        </w:rPr>
-        <w:t>et al.</w:t>
-      </w:r>
-      <w:r>
-        <w:rPr>
-          <w:noProof/>
-        </w:rPr>
-        <w:t>, 2022)</w:t>
-      </w:r>
-      <w:r>
+          <w:lang w:val="en-US"/>
+        </w:rPr>
+        <w:t>(Eastwood and Rue, 2020)</w:t>
+      </w:r>
+      <w:r>
+        <w:rPr>
+          <w:lang w:val="en-US"/>
+        </w:rPr>
         <w:fldChar w:fldCharType="end"/>
       </w:r>
       <w:r>
-        <w:t>. To assess the performance of machine learning and classical predictive modelling in a dynamic supply chain setting, researchers conducted a series of experiments</w:t>
+        <w:t>. This occurs regardless of whether or not the desired signal processing functionality is equal across the extended supply chain</w:t>
       </w:r>
       <w:r>
         <w:rPr>
@@ -2968,7 +3235,7 @@
         <w:rPr>
           <w:lang w:val="en-US"/>
         </w:rPr>
-        <w:instrText>ADDIN CSL_CITATION {"citationItems":[{"id":"ITEM-1","itemData":{"author":[{"dropping-particle":"","family":"Papacharalampous","given":"Georgia","non-dropping-particle":"","parse-names":false,"suffix":""},{"dropping-particle":"","family":"Tyralis","given":"Hristos","non-dropping-particle":"","parse-names":false,"suffix":""},{"dropping-particle":"","family":"Pechlivanidis","given":"Ilias G","non-dropping-particle":"","parse-names":false,"suffix":""},{"dropping-particle":"","family":"Grimaldi","given":"Salvatore","non-dropping-particle":"","parse-names":false,"suffix":""},{"dropping-particle":"","family":"Volpi","given":"Elena","non-dropping-particle":"","parse-names":false,"suffix":""}],"container-title":"Geoscience Frontiers","id":"ITEM-1","issue":"3","issued":{"date-parts":[["2022"]]},"page":"101349","publisher":"Elsevier","title":"Massive feature extraction for explaining and foretelling hydroclimatic time series forecastability at the global scale","type":"article-journal","volume":"13"},"uris":["http://www.mendeley.com/documents/?uuid=716b6bc1-32be-40b9-8381-ffe89ac06c95"]}],"mendeley":{"formattedCitation":"(Papacharalampous &lt;i&gt;et al.&lt;/i&gt;, 2022)","plainTextFormattedCitation":"(Papacharalampous et al., 2022)","previouslyFormattedCitation":"(Papacharalampous &lt;i&gt;et al.&lt;/i&gt;, 2022)"},"properties":{"noteIndex":0},"schema":"https://github.com/citation-style-language/schema/raw/master/csl-citation.json"}</w:instrText>
+        <w:instrText>ADDIN CSL_CITATION {"citationItems":[{"id":"ITEM-1","itemData":{"author":[{"dropping-particle":"","family":"Bandte","given":"Henning","non-dropping-particle":"","parse-names":false,"suffix":""}],"id":"ITEM-1","issued":{"date-parts":[["2007"]]},"publisher":"Springer-Verlag","title":"Komplexität in Organisationen: organisationstheoretische Betrachtungen und agentenbasierte Simulation","type":"book"},"uris":["http://www.mendeley.com/documents/?uuid=f5b14839-55ff-45cb-a972-3f85f43fa31e"]}],"mendeley":{"formattedCitation":"(Bandte, 2007)","plainTextFormattedCitation":"(Bandte, 2007)","previouslyFormattedCitation":"(Bandte, 2007)"},"properties":{"noteIndex":0},"schema":"https://github.com/citation-style-language/schema/raw/master/csl-citation.json"}</w:instrText>
       </w:r>
       <w:r>
         <w:rPr>
@@ -2981,22 +3248,7 @@
           <w:noProof/>
           <w:lang w:val="en-US"/>
         </w:rPr>
-        <w:t xml:space="preserve">(Papacharalampous </w:t>
-      </w:r>
-      <w:r>
-        <w:rPr>
-          <w:i/>
-          <w:noProof/>
-          <w:lang w:val="en-US"/>
-        </w:rPr>
-        <w:t>et al.</w:t>
-      </w:r>
-      <w:r>
-        <w:rPr>
-          <w:noProof/>
-          <w:lang w:val="en-US"/>
-        </w:rPr>
-        <w:t>, 2022)</w:t>
+        <w:t>(Bandte, 2007)</w:t>
       </w:r>
       <w:r>
         <w:rPr>
@@ -3005,263 +3257,10 @@
         <w:fldChar w:fldCharType="end"/>
       </w:r>
       <w:r>
-        <w:t>. Our investigation used exponential moving, trend, single exponential, and numerous linear regression to symbolize classic predictive methodologies. Furthermore, predicated on the M3 competition (</w:t>
-      </w:r>
-      <w:r>
-        <w:fldChar w:fldCharType="begin" w:fldLock="1"/>
-      </w:r>
-      <w:r>
-        <w:instrText>ADDIN CSL_CITATION {"citationItems":[{"id":"ITEM-1","itemData":{"author":[{"dropping-particle":"","family":"Makridakis","given":"Spyros","non-dropping-particle":"","parse-names":false,"suffix":""},{"dropping-particle":"","family":"Hibon","given":"Michele","non-dropping-particle":"","parse-names":false,"suffix":""}],"container-title":"International journal of forecasting","id":"ITEM-1","issue":"4","issued":{"date-parts":[["2000"]]},"page":"451-476","publisher":"Elsevier","title":"The M3-Competition: results, conclusions and implications","type":"article-journal","volume":"16"},"uris":["http://www.mendeley.com/documents/?uuid=7dc14c03-db4f-4d7c-a24e-e52e015cc630"]}],"mendeley":{"formattedCitation":"(Makridakis and Hibon, 2000)","plainTextFormattedCitation":"(Makridakis and Hibon, 2000)","previouslyFormattedCitation":"(Makridakis and Hibon, 2000)"},"properties":{"noteIndex":0},"schema":"https://github.com/citation-style-language/schema/raw/master/csl-citation.json"}</w:instrText>
-      </w:r>
-      <w:r>
-        <w:fldChar w:fldCharType="separate"/>
-      </w:r>
-      <w:r>
-        <w:rPr>
-          <w:noProof/>
-        </w:rPr>
-        <w:t>(</w:t>
-      </w:r>
-      <w:proofErr w:type="spellStart"/>
-      <w:r>
-        <w:rPr>
-          <w:noProof/>
-        </w:rPr>
-        <w:t>Makridakis</w:t>
-      </w:r>
-      <w:proofErr w:type="spellEnd"/>
-      <w:r>
-        <w:rPr>
-          <w:noProof/>
-        </w:rPr>
-        <w:t xml:space="preserve"> and Hibon, 2000)</w:t>
-      </w:r>
-      <w:r>
-        <w:fldChar w:fldCharType="end"/>
-      </w:r>
-      <w:r>
-        <w:t xml:space="preserve">, researchers incorporated the Theta approach </w:t>
-      </w:r>
-      <w:r>
-        <w:fldChar w:fldCharType="begin" w:fldLock="1"/>
-      </w:r>
-      <w:r>
-        <w:instrText>ADDIN CSL_CITATION {"citationItems":[{"id":"ITEM-1","itemData":{"author":[{"dropping-particle":"","family":"Makridakis","given":"Spyros","non-dropping-particle":"","parse-names":false,"suffix":""},{"dropping-particle":"","family":"Spiliotis","given":"Evangelos","non-dropping-particle":"","parse-names":false,"suffix":""},{"dropping-particle":"","family":"Assimakopoulos","given":"Vassilios","non-dropping-particle":"","parse-names":false,"suffix":""}],"container-title":"International Journal of Forecasting","id":"ITEM-1","issue":"1","issued":{"date-parts":[["2020"]]},"page":"54-74","publisher":"Elsevier","title":"The M4 Competition: 100,000 time series and 61 forecasting methods","type":"article-journal","volume":"36"},"uris":["http://www.mendeley.com/documents/?uuid=8e4bbd44-2426-41a3-9ba7-da81aa4204ce"]}],"mendeley":{"formattedCitation":"(Makridakis, Spiliotis and Assimakopoulos, 2020)","plainTextFormattedCitation":"(Makridakis, Spiliotis and Assimakopoulos, 2020)","previouslyFormattedCitation":"(Makridakis, Spiliotis and Assimakopoulos, 2020)"},"properties":{"noteIndex":0},"schema":"https://github.com/citation-style-language/schema/raw/master/csl-citation.json"}</w:instrText>
-      </w:r>
-      <w:r>
-        <w:fldChar w:fldCharType="separate"/>
-      </w:r>
-      <w:r>
-        <w:rPr>
-          <w:noProof/>
-        </w:rPr>
-        <w:t>(Makridakis, Spiliotis and Assimakopoulos, 2020)</w:t>
-      </w:r>
-      <w:r>
-        <w:fldChar w:fldCharType="end"/>
-      </w:r>
-      <w:r>
-        <w:t xml:space="preserve">, demonstrating excellent outcomes. For completeness, we would include the often employed, traditional ARMA, also known as the Simulation box </w:t>
-      </w:r>
-      <w:r>
-        <w:fldChar w:fldCharType="begin" w:fldLock="1"/>
-      </w:r>
-      <w:r>
-        <w:instrText>ADDIN CSL_CITATION {"citationItems":[{"id":"ITEM-1","itemData":{"author":[{"dropping-particle":"","family":"Lara-Ben\\'\\itez","given":"Pedro","non-dropping-particle":"","parse-names":false,"suffix":""},{"dropping-particle":"","family":"Carranza-Garc\\'\\ia","given":"Manuel","non-dropping-particle":"","parse-names":false,"suffix":""},{"dropping-particle":"","family":"Riquelme","given":"José C","non-dropping-particle":"","parse-names":false,"suffix":""}],"container-title":"International Journal of Neural Systems","id":"ITEM-1","issue":"03","issued":{"date-parts":[["2021"]]},"page":"2130001","publisher":"World Scientific","title":"An experimental review on deep learning architectures for time series forecasting","type":"article-journal","volume":"31"},"uris":["http://www.mendeley.com/documents/?uuid=84f86971-6f47-4aa4-9677-dbc86f76ab10"]}],"mendeley":{"formattedCitation":"(Lara-Ben\\’\\itez, Carranza-Garc\\’\\ia and Riquelme, 2021)","plainTextFormattedCitation":"(Lara-Ben\\’\\itez, Carranza-Garc\\’\\ia and Riquelme, 2021)","previouslyFormattedCitation":"(Lara-Ben\\’\\itez, Carranza-Garc\\’\\ia and Riquelme, 2021)"},"properties":{"noteIndex":0},"schema":"https://github.com/citation-style-language/schema/raw/master/csl-citation.json"}</w:instrText>
-      </w:r>
-      <w:r>
-        <w:fldChar w:fldCharType="separate"/>
-      </w:r>
-      <w:r>
-        <w:rPr>
-          <w:noProof/>
-        </w:rPr>
-        <w:t>(Lara-Ben\’\itez, Carranza-Garc\’\ia and Riquelme, 2021)</w:t>
-      </w:r>
-      <w:r>
-        <w:fldChar w:fldCharType="end"/>
-      </w:r>
-      <w:r>
-        <w:rPr>
-          <w:lang w:val="en-US"/>
-        </w:rPr>
-        <w:t xml:space="preserve"> </w:t>
-      </w:r>
-      <w:r>
-        <w:t>ANN, RNN, and SVM were ML-based prediction algorithms.</w:t>
-      </w:r>
-    </w:p>
-    <w:p>
-      <w:pPr>
-        <w:pStyle w:val="BodyText"/>
-      </w:pPr>
-      <w:r>
-        <w:t xml:space="preserve">The fundamental objective of this effort is to facilitate sales forecasting downstream of the supply chain. Another </w:t>
-      </w:r>
-      <w:r>
-        <w:t xml:space="preserve">mechanism of desire displacement in the extended enterprise simulator is the assessment of revenue required according to all supply chain members </w:t>
-      </w:r>
-      <w:r>
-        <w:fldChar w:fldCharType="begin" w:fldLock="1"/>
-      </w:r>
-      <w:r>
-        <w:instrText>ADDIN CSL_CITATION {"citationItems":[{"id":"ITEM-1","itemData":{"author":[{"dropping-particle":"","family":"Forrester","given":"Jay W","non-dropping-particle":"","parse-names":false,"suffix":""}],"id":"ITEM-1","issued":{"date-parts":[["1961"]]},"publisher":"Productivity Press","title":"Industrial Dynamics Cambridge MA","type":"article"},"uris":["http://www.mendeley.com/documents/?uuid=de24e5bb-046e-4a6e-9b60-7f4408758ea9"]}],"mendeley":{"formattedCitation":"(Forrester, 1961)","plainTextFormattedCitation":"(Forrester, 1961)","previouslyFormattedCitation":"(Forrester, 1961)"},"properties":{"noteIndex":0},"schema":"https://github.com/citation-style-language/schema/raw/master/csl-citation.json"}</w:instrText>
-      </w:r>
-      <w:r>
-        <w:fldChar w:fldCharType="separate"/>
-      </w:r>
-      <w:r>
-        <w:rPr>
-          <w:noProof/>
-        </w:rPr>
-        <w:t>(Forrester, 1961)</w:t>
-      </w:r>
-      <w:r>
-        <w:fldChar w:fldCharType="end"/>
-      </w:r>
-      <w:r>
-        <w:t>. According to</w:t>
-      </w:r>
-      <w:r>
-        <w:fldChar w:fldCharType="begin" w:fldLock="1"/>
-      </w:r>
-      <w:r>
-        <w:instrText>ADDIN CSL_CITATION {"citationItems":[{"id":"ITEM-1","itemData":{"author":[{"dropping-particle":"","family":"Wolstenholme","given":"Eric","non-dropping-particle":"","parse-names":false,"suffix":""},{"dropping-particle":"","family":"McKelvie","given":"Douglas","non-dropping-particle":"","parse-names":false,"suffix":""}],"container-title":"The Dynamics of Care","id":"ITEM-1","issued":{"date-parts":[["2019"]]},"page":"1-21","publisher":"Springer","title":"The Challenges Facing Health and Social Care and the Relevance of Dynamic Models","type":"chapter"},"uris":["http://www.mendeley.com/documents/?uuid=5884f1fc-a722-48a6-be72-571211d9512c"]}],"mendeley":{"formattedCitation":"(Wolstenholme and McKelvie, 2019)","plainTextFormattedCitation":"(Wolstenholme and McKelvie, 2019)","previouslyFormattedCitation":"(Wolstenholme and McKelvie, 2019)"},"properties":{"noteIndex":0},"schema":"https://github.com/citation-style-language/schema/raw/master/csl-citation.json"}</w:instrText>
-      </w:r>
-      <w:r>
-        <w:fldChar w:fldCharType="separate"/>
-      </w:r>
-      <w:r>
-        <w:rPr>
-          <w:noProof/>
-        </w:rPr>
-        <w:t>(Wolstenholme and McKelvie, 2019)</w:t>
-      </w:r>
-      <w:r>
-        <w:fldChar w:fldCharType="end"/>
-      </w:r>
-      <w:r>
-        <w:t>, requirement communication systems entail that each participant in the supply chain processes and modifies the requirement indication preceding transferring it to the following participant</w:t>
-      </w:r>
-      <w:r>
-        <w:rPr>
-          <w:lang w:val="en-US"/>
-        </w:rPr>
-        <w:t xml:space="preserve"> </w:t>
-      </w:r>
-      <w:r>
-        <w:rPr>
-          <w:lang w:val="en-US"/>
-        </w:rPr>
-        <w:fldChar w:fldCharType="begin" w:fldLock="1"/>
-      </w:r>
-      <w:r>
-        <w:rPr>
-          <w:lang w:val="en-US"/>
-        </w:rPr>
-        <w:instrText>ADDIN CSL_CITATION {"citationItems":[{"id":"ITEM-1","itemData":{"author":[{"dropping-particle":"","family":"Romera","given":"Álvaro J","non-dropping-particle":"","parse-names":false,"suffix":""},{"dropping-particle":"","family":"Neal","given":"Mark","non-dropping-particle":"","parse-names":false,"suffix":""},{"dropping-particle":"","family":"Bos","given":"Bram","non-dropping-particle":"","parse-names":false,"suffix":""}],"container-title":"Animal Production Science","id":"ITEM-1","issue":"1","issued":{"date-parts":[["2019"]]},"page":"121-126","publisher":"CSIRO Publishing","title":"Use of reflexive interactive design to address challenges to New Zealand dairy farming","type":"article-journal","volume":"60"},"uris":["http://www.mendeley.com/documents/?uuid=7c8a6eb7-b3d0-442b-84a7-8a858a566f5c"]}],"mendeley":{"formattedCitation":"(Romera, Neal and Bos, 2019)","plainTextFormattedCitation":"(Romera, Neal and Bos, 2019)","previouslyFormattedCitation":"(Romera, Neal and Bos, 2019)"},"properties":{"noteIndex":0},"schema":"https://github.com/citation-style-language/schema/raw/master/csl-citation.json"}</w:instrText>
-      </w:r>
-      <w:r>
-        <w:rPr>
-          <w:lang w:val="en-US"/>
-        </w:rPr>
-        <w:fldChar w:fldCharType="separate"/>
-      </w:r>
-      <w:r>
-        <w:rPr>
-          <w:noProof/>
-          <w:lang w:val="en-US"/>
-        </w:rPr>
-        <w:t>(Romera, Neal and Bos, 2019)</w:t>
-      </w:r>
-      <w:r>
-        <w:rPr>
-          <w:lang w:val="en-US"/>
-        </w:rPr>
-        <w:fldChar w:fldCharType="end"/>
-      </w:r>
-      <w:r>
-        <w:t>. As the desired information from the final customers travels throughout the supply chain, it becomes significantly corrupted, increasing economic spectrum sensing</w:t>
-      </w:r>
-      <w:r>
-        <w:rPr>
-          <w:lang w:val="en-US"/>
-        </w:rPr>
-        <w:t xml:space="preserve"> </w:t>
-      </w:r>
-      <w:r>
-        <w:rPr>
-          <w:lang w:val="en-US"/>
-        </w:rPr>
-        <w:fldChar w:fldCharType="begin" w:fldLock="1"/>
-      </w:r>
-      <w:r>
-        <w:rPr>
-          <w:lang w:val="en-US"/>
-        </w:rPr>
-        <w:instrText>ADDIN CSL_CITATION {"citationItems":[{"id":"ITEM-1","itemData":{"author":[{"dropping-particle":"","family":"Eastwood","given":"Callum","non-dropping-particle":"","parse-names":false,"suffix":""},{"dropping-particle":"Dela","family":"Rue","given":"Brian","non-dropping-particle":"","parse-names":false,"suffix":""}],"container-title":"Improving data management and decision support systems in agriculture","id":"ITEM-1","issued":{"date-parts":[["2020"]]},"page":"279-310","publisher":"Burleigh Dodds Science Publishing","title":"Developing decision-support systems for pasture and rangeland management","type":"chapter"},"uris":["http://www.mendeley.com/documents/?uuid=5faa07fb-1cef-4e11-8bbd-f481616116ff"]}],"mendeley":{"formattedCitation":"(Eastwood and Rue, 2020)","plainTextFormattedCitation":"(Eastwood and Rue, 2020)","previouslyFormattedCitation":"(Eastwood and Rue, 2020)"},"properties":{"noteIndex":0},"schema":"https://github.com/citation-style-language/schema/raw/master/csl-citation.json"}</w:instrText>
-      </w:r>
-      <w:r>
-        <w:rPr>
-          <w:lang w:val="en-US"/>
-        </w:rPr>
-        <w:fldChar w:fldCharType="separate"/>
-      </w:r>
-      <w:r>
-        <w:rPr>
-          <w:noProof/>
-          <w:lang w:val="en-US"/>
-        </w:rPr>
-        <w:t>(Eastwood and Rue, 2020)</w:t>
-      </w:r>
-      <w:r>
-        <w:rPr>
-          <w:lang w:val="en-US"/>
-        </w:rPr>
-        <w:fldChar w:fldCharType="end"/>
-      </w:r>
-      <w:r>
-        <w:t>. This occurs regardless of whether or not the desired signal processing functionality is equal across the extended supply chain</w:t>
-      </w:r>
-      <w:r>
-        <w:rPr>
-          <w:lang w:val="en-US"/>
-        </w:rPr>
-        <w:t xml:space="preserve"> </w:t>
-      </w:r>
-      <w:r>
-        <w:rPr>
-          <w:lang w:val="en-US"/>
-        </w:rPr>
-        <w:fldChar w:fldCharType="begin" w:fldLock="1"/>
-      </w:r>
-      <w:r>
-        <w:rPr>
-          <w:lang w:val="en-US"/>
-        </w:rPr>
-        <w:instrText>ADDIN CSL_CITATION {"citationItems":[{"id":"ITEM-1","itemData":{"author":[{"dropping-particle":"","family":"Bandte","given":"Henning","non-dropping-particle":"","parse-names":false,"suffix":""}],"id":"ITEM-1","issued":{"date-parts":[["2007"]]},"publisher":"Springer-Verlag","title":"Komplexität in Organisationen: organisationstheoretische Betrachtungen und agentenbasierte Simulation","type":"book"},"uris":["http://www.mendeley.com/documents/?uuid=f5b14839-55ff-45cb-a972-3f85f43fa31e"]}],"mendeley":{"formattedCitation":"(Bandte, 2007)","plainTextFormattedCitation":"(Bandte, 2007)","previouslyFormattedCitation":"(Bandte, 2007)"},"properties":{"noteIndex":0},"schema":"https://github.com/citation-style-language/schema/raw/master/csl-citation.json"}</w:instrText>
-      </w:r>
-      <w:r>
-        <w:rPr>
-          <w:lang w:val="en-US"/>
-        </w:rPr>
-        <w:fldChar w:fldCharType="separate"/>
-      </w:r>
-      <w:r>
-        <w:rPr>
-          <w:noProof/>
-          <w:lang w:val="en-US"/>
-        </w:rPr>
-        <w:t>(Bandte, 2007)</w:t>
-      </w:r>
-      <w:r>
-        <w:rPr>
-          <w:lang w:val="en-US"/>
-        </w:rPr>
-        <w:fldChar w:fldCharType="end"/>
-      </w:r>
-      <w:r>
-        <w:t xml:space="preserve">. Such effect could be described by complexity theory, wherein a minor change in the source potentially consequences enormous, seemingly arbitrary behaviour in the unstable system's response </w:t>
+        <w:t xml:space="preserve">. Such effect could be described by complexity </w:t>
+      </w:r>
+      <w:r>
+        <w:t xml:space="preserve">theory, wherein a minor change in the source potentially consequences enormous, seemingly arbitrary behaviour in the unstable system's response </w:t>
       </w:r>
       <w:r>
         <w:fldChar w:fldCharType="begin" w:fldLock="1"/>
@@ -3322,7 +3321,7 @@
                     <pic:cNvPicPr/>
                   </pic:nvPicPr>
                   <pic:blipFill>
-                    <a:blip r:embed="rId12">
+                    <a:blip r:embed="rId14">
                       <a:extLst>
                         <a:ext uri="{28A0092B-C50C-407E-A947-70E740481C1C}">
                           <a14:useLocalDpi xmlns:a14="http://schemas.microsoft.com/office/drawing/2010/main" val="0"/>
@@ -3510,10 +3509,7 @@
         <w:fldChar w:fldCharType="end"/>
       </w:r>
       <w:r>
-        <w:t xml:space="preserve"> as a conventional </w:t>
-      </w:r>
-      <w:r>
-        <w:t>"standard" methodology using which the effectiveness of all other sophisticated methods will be measured. Neural Networks, Recurrent Neural Networks, and Machine Learning are examples of such machines.</w:t>
+        <w:t xml:space="preserve"> as a conventional "standard" methodology using which the effectiveness of all other sophisticated methods will be measured. Neural Networks, Recurrent Neural Networks, and Machine Learning are examples of such machines.</w:t>
       </w:r>
     </w:p>
     <w:p>
@@ -3642,7 +3638,10 @@
         <w:fldChar w:fldCharType="end"/>
       </w:r>
       <w:r>
-        <w:t>. RNNs provide back-propagation of inaccuracy during a time, which enables the identification of structures at any depth within a response variable</w:t>
+        <w:t xml:space="preserve">. RNNs provide back-propagation of inaccuracy during a time, </w:t>
+      </w:r>
+      <w:r>
+        <w:t>which enables the identification of structures at any depth within a response variable</w:t>
       </w:r>
       <w:r>
         <w:rPr>
@@ -3697,11 +3696,99 @@
         <w:fldChar w:fldCharType="end"/>
       </w:r>
       <w:r>
-        <w:t xml:space="preserve">. This indicates that, even though designers offer a period of material </w:t>
+        <w:t>. This indicates that, even though designers offer a period of material as the RNNs show the complexity, they can recognize patterns that continue beyond the present time frame since that includes sequence variants.</w:t>
+      </w:r>
+    </w:p>
+    <w:p>
+      <w:pPr>
+        <w:pStyle w:val="BodyText"/>
+      </w:pPr>
+      <w:r>
+        <w:t>In this investigation, the following predicting approaches were employed:</w:t>
+      </w:r>
+    </w:p>
+    <w:p>
+      <w:pPr>
+        <w:pStyle w:val="BodyText"/>
+      </w:pPr>
+      <w:r>
+        <w:t xml:space="preserve"> • Naive Forecasts </w:t>
+      </w:r>
+    </w:p>
+    <w:p>
+      <w:pPr>
+        <w:pStyle w:val="BodyText"/>
+      </w:pPr>
+      <w:r>
+        <w:t xml:space="preserve">• Median </w:t>
+      </w:r>
+    </w:p>
+    <w:p>
+      <w:pPr>
+        <w:pStyle w:val="BodyText"/>
+      </w:pPr>
+      <w:r>
+        <w:t xml:space="preserve">• Shifting Average </w:t>
+      </w:r>
+    </w:p>
+    <w:p>
+      <w:pPr>
+        <w:pStyle w:val="BodyText"/>
+      </w:pPr>
+      <w:r>
+        <w:t>• Recurring theme</w:t>
+      </w:r>
+    </w:p>
+    <w:p>
+      <w:pPr>
+        <w:pStyle w:val="BodyText"/>
+      </w:pPr>
+      <w:r>
+        <w:t xml:space="preserve"> • Linear Regressions Regression</w:t>
+      </w:r>
+    </w:p>
+    <w:p>
+      <w:pPr>
+        <w:pStyle w:val="BodyText"/>
+      </w:pPr>
+      <w:r>
+        <w:t xml:space="preserve"> • Probabilistic Neural </w:t>
+      </w:r>
+    </w:p>
+    <w:p>
+      <w:pPr>
+        <w:pStyle w:val="BodyText"/>
+      </w:pPr>
+      <w:r>
+        <w:t>• Multilayer Perceptron</w:t>
+      </w:r>
+    </w:p>
+    <w:p>
+      <w:pPr>
+        <w:pStyle w:val="BodyText"/>
+      </w:pPr>
+      <w:r>
+        <w:t xml:space="preserve"> • Support Vector Machine.</w:t>
+      </w:r>
+    </w:p>
+    <w:p>
+      <w:pPr>
+        <w:pStyle w:val="BodyText"/>
+      </w:pPr>
+      <w:r>
+        <w:t xml:space="preserve">The nave estimate is one of the shortest methods and is frequently used as a benchmark to measure the effectiveness of those other techniques. It </w:t>
+      </w:r>
+      <w:proofErr w:type="spellStart"/>
+      <w:r>
+        <w:t>analyzes</w:t>
+      </w:r>
+      <w:proofErr w:type="spellEnd"/>
+      <w:r>
+        <w:t xml:space="preserve"> the most recent value associated with the variable of interest to estimate its valuation. Exponential smoothing forecasts use the averages of a predetermined amount of previous periods to predict future consumption. Using a basic estimation technique with time as the explanatory variable, trend-based modelling attempts to use this information as a time-dependent variable. The multiple linear regression approach attempts to forecast </w:t>
       </w:r>
       <w:r>
         <w:lastRenderedPageBreak/>
-        <w:t>as the RNNs show the complexity, they can recognize patterns that continue beyond the present time frame since that includes sequence variants.</w:t>
+        <w:t>the created change by using a variety of measurements of prior market change as explanatory variables. It is, therefore, an exponential smoothing paradigm. Researchers considered the first five approaches "traditional," while the others are "advanced." We anticipate that the sophisticated techniques could very well outmatch the more ordinary methods due to the following:</w:t>
       </w:r>
     </w:p>
     <w:p>
@@ -3709,7 +3796,7 @@
         <w:pStyle w:val="BodyText"/>
       </w:pPr>
       <w:r>
-        <w:t>In this investigation, the following predicting approaches were employed:</w:t>
+        <w:t xml:space="preserve"> •The enhanced methods employ non-linear configurations and, simply put, may provide better simplifications than those that utilize linear modelling techniques;</w:t>
       </w:r>
     </w:p>
     <w:p>
@@ -3717,7 +3804,7 @@
         <w:pStyle w:val="BodyText"/>
       </w:pPr>
       <w:r>
-        <w:t xml:space="preserve"> • Naive Forecasts </w:t>
+        <w:t xml:space="preserve"> • We anticipate a great extent of non-linearity in shows that power because of the complicated nature.</w:t>
       </w:r>
     </w:p>
     <w:p>
@@ -3725,7 +3812,15 @@
         <w:pStyle w:val="BodyText"/>
       </w:pPr>
       <w:r>
-        <w:t xml:space="preserve">• Median </w:t>
+        <w:t>In the remaining parts of this section, we will provide a concise summary of various prediction approaches.</w:t>
+      </w:r>
+    </w:p>
+    <w:p>
+      <w:pPr>
+        <w:pStyle w:val="Heading2"/>
+      </w:pPr>
+      <w:r>
+        <w:t>Neural Network</w:t>
       </w:r>
     </w:p>
     <w:p>
@@ -3733,7 +3828,142 @@
         <w:pStyle w:val="BodyText"/>
       </w:pPr>
       <w:r>
-        <w:t xml:space="preserve">• Shifting Average </w:t>
+        <w:t>The artificial neural Network is a densely connected collection of neurons, which serve as basic processing units. Multi-layered perceptron</w:t>
+      </w:r>
+      <w:r>
+        <w:rPr>
+          <w:lang w:val="en-US"/>
+        </w:rPr>
+        <w:t xml:space="preserve"> </w:t>
+      </w:r>
+      <w:r>
+        <w:rPr>
+          <w:lang w:val="en-US"/>
+        </w:rPr>
+        <w:fldChar w:fldCharType="begin" w:fldLock="1"/>
+      </w:r>
+      <w:r>
+        <w:rPr>
+          <w:lang w:val="en-US"/>
+        </w:rPr>
+        <w:instrText>ADDIN CSL_CITATION {"citationItems":[{"id":"ITEM-1","itemData":{"author":[{"dropping-particle":"","family":"Bishop","given":"Chris M","non-dropping-particle":"","parse-names":false,"suffix":""}],"container-title":"Review of scientific instruments","id":"ITEM-1","issue":"6","issued":{"date-parts":[["1994"]]},"page":"1803-1832","publisher":"American Institute of Physics","title":"Neural networks and their applications","type":"article-journal","volume":"65"},"uris":["http://www.mendeley.com/documents/?uuid=fd36785c-a0ab-4710-936e-a33c1d6c3507"]}],"mendeley":{"formattedCitation":"(Bishop, 1994)","plainTextFormattedCitation":"(Bishop, 1994)","previouslyFormattedCitation":"(Bishop, 1994)"},"properties":{"noteIndex":0},"schema":"https://github.com/citation-style-language/schema/raw/master/csl-citation.json"}</w:instrText>
+      </w:r>
+      <w:r>
+        <w:rPr>
+          <w:lang w:val="en-US"/>
+        </w:rPr>
+        <w:fldChar w:fldCharType="separate"/>
+      </w:r>
+      <w:r>
+        <w:rPr>
+          <w:noProof/>
+          <w:lang w:val="en-US"/>
+        </w:rPr>
+        <w:t>(Bishop, 1994)</w:t>
+      </w:r>
+      <w:r>
+        <w:rPr>
+          <w:lang w:val="en-US"/>
+        </w:rPr>
+        <w:fldChar w:fldCharType="end"/>
+      </w:r>
+      <w:r>
+        <w:t xml:space="preserve"> (MLP) ANN is the most well-known technique, as depicted in Figure 2. In MLP format, ANN Neuroses are typically structured into sections with comprehensive or unpredictable interconnections between levels, including a surface for production and one or many hidden nodes. Each layer has several neurons linked with adjacent cells whose densities vary. Within those structures, the different aspects ("neurons") are grouped into levels such that measurement results from a neuron on one surface are sent to all neurons in the following layer</w:t>
+      </w:r>
+      <w:r>
+        <w:rPr>
+          <w:lang w:val="en-US"/>
+        </w:rPr>
+        <w:t xml:space="preserve"> </w:t>
+      </w:r>
+      <w:r>
+        <w:rPr>
+          <w:lang w:val="en-US"/>
+        </w:rPr>
+        <w:fldChar w:fldCharType="begin" w:fldLock="1"/>
+      </w:r>
+      <w:r>
+        <w:rPr>
+          <w:lang w:val="en-US"/>
+        </w:rPr>
+        <w:instrText>ADDIN CSL_CITATION {"citationItems":[{"id":"ITEM-1","itemData":{"author":[{"dropping-particle":"","family":"Doebling","given":"Scott W","non-dropping-particle":"","parse-names":false,"suffix":""},{"dropping-particle":"","family":"Farrar","given":"Charles R","non-dropping-particle":"","parse-names":false,"suffix":""},{"dropping-particle":"","family":"Prime","given":"Michael B","non-dropping-particle":"","parse-names":false,"suffix":""},{"dropping-particle":"","family":"Shevitz","given":"Daniel W","non-dropping-particle":"","parse-names":false,"suffix":""}],"id":"ITEM-1","issued":{"date-parts":[["1996"]]},"publisher":"Los Alamos National Lab.(LANL), Los Alamos, NM (United States)","title":"Damage identification and health monitoring of structural and mechanical systems from changes in their vibration characteristics: a literature review","type":"article-journal"},"uris":["http://www.mendeley.com/documents/?uuid=bbfa4a77-a8a7-4ae6-982f-991131e3a735"]}],"mendeley":{"formattedCitation":"(Doebling &lt;i&gt;et al.&lt;/i&gt;, 1996)","plainTextFormattedCitation":"(Doebling et al., 1996)","previouslyFormattedCitation":"(Doebling &lt;i&gt;et al.&lt;/i&gt;, 1996)"},"properties":{"noteIndex":0},"schema":"https://github.com/citation-style-language/schema/raw/master/csl-citation.json"}</w:instrText>
+      </w:r>
+      <w:r>
+        <w:rPr>
+          <w:lang w:val="en-US"/>
+        </w:rPr>
+        <w:fldChar w:fldCharType="separate"/>
+      </w:r>
+      <w:r>
+        <w:rPr>
+          <w:noProof/>
+          <w:lang w:val="en-US"/>
+        </w:rPr>
+        <w:t xml:space="preserve">(Doebling </w:t>
+      </w:r>
+      <w:r>
+        <w:rPr>
+          <w:i/>
+          <w:noProof/>
+          <w:lang w:val="en-US"/>
+        </w:rPr>
+        <w:t>et al.</w:t>
+      </w:r>
+      <w:r>
+        <w:rPr>
+          <w:noProof/>
+          <w:lang w:val="en-US"/>
+        </w:rPr>
+        <w:t>, 1996)</w:t>
+      </w:r>
+      <w:r>
+        <w:rPr>
+          <w:lang w:val="en-US"/>
+        </w:rPr>
+        <w:fldChar w:fldCharType="end"/>
+      </w:r>
+      <w:r>
+        <w:t>. Although there are other artificial neural networks, designers reference the feed-forward error back-propagation type neural networks</w:t>
+      </w:r>
+      <w:r>
+        <w:rPr>
+          <w:lang w:val="en-US"/>
+        </w:rPr>
+        <w:t xml:space="preserve"> </w:t>
+      </w:r>
+      <w:r>
+        <w:rPr>
+          <w:lang w:val="en-US"/>
+        </w:rPr>
+        <w:fldChar w:fldCharType="begin" w:fldLock="1"/>
+      </w:r>
+      <w:r>
+        <w:rPr>
+          <w:lang w:val="en-US"/>
+        </w:rPr>
+        <w:instrText>ADDIN CSL_CITATION {"citationItems":[{"id":"ITEM-1","itemData":{"author":[{"dropping-particle":"","family":"Zupan","given":"Jure","non-dropping-particle":"","parse-names":false,"suffix":""},{"dropping-particle":"","family":"Gasteiger","given":"Johann","non-dropping-particle":"","parse-names":false,"suffix":""}],"id":"ITEM-1","issued":{"date-parts":[["1999"]]},"publisher":"John Wiley \\&amp; Sons, Inc.","title":"Neural networks in chemistry and drug design","type":"book"},"uris":["http://www.mendeley.com/documents/?uuid=608b7e8f-cdbc-4873-a92d-16739a7d21b1"]}],"mendeley":{"formattedCitation":"(Zupan and Gasteiger, 1999)","plainTextFormattedCitation":"(Zupan and Gasteiger, 1999)","previouslyFormattedCitation":"(Zupan and Gasteiger, 1999)"},"properties":{"noteIndex":0},"schema":"https://github.com/citation-style-language/schema/raw/master/csl-citation.json"}</w:instrText>
+      </w:r>
+      <w:r>
+        <w:rPr>
+          <w:lang w:val="en-US"/>
+        </w:rPr>
+        <w:fldChar w:fldCharType="separate"/>
+      </w:r>
+      <w:r>
+        <w:rPr>
+          <w:noProof/>
+          <w:lang w:val="en-US"/>
+        </w:rPr>
+        <w:t>(Zupan and Gasteiger, 1999)</w:t>
+      </w:r>
+      <w:r>
+        <w:rPr>
+          <w:lang w:val="en-US"/>
+        </w:rPr>
+        <w:fldChar w:fldCharType="end"/>
+      </w:r>
+      <w:r>
+        <w:t>. </w:t>
       </w:r>
     </w:p>
     <w:p>
@@ -3741,7 +3971,231 @@
         <w:pStyle w:val="BodyText"/>
       </w:pPr>
       <w:r>
-        <w:t>• Recurring theme</w:t>
+        <w:t>Consequently, brain installations only go in one channel, each layer by layer. Two components, the input, and the output structures, constitute the minimum number of layers. Various layers, referred to as hidden layers, may be inserted between the layer's input and output</w:t>
+      </w:r>
+      <w:r>
+        <w:rPr>
+          <w:lang w:val="en-US"/>
+        </w:rPr>
+        <w:t xml:space="preserve"> </w:t>
+      </w:r>
+      <w:r>
+        <w:rPr>
+          <w:lang w:val="en-US"/>
+        </w:rPr>
+        <w:fldChar w:fldCharType="begin" w:fldLock="1"/>
+      </w:r>
+      <w:r>
+        <w:rPr>
+          <w:lang w:val="en-US"/>
+        </w:rPr>
+        <w:instrText>ADDIN CSL_CITATION {"citationItems":[{"id":"ITEM-1","itemData":{"author":[{"dropping-particle":"","family":"Chu","given":"Yinghao","non-dropping-particle":"","parse-names":false,"suffix":""},{"dropping-particle":"","family":"Huang","given":"Chen","non-dropping-particle":"","parse-names":false,"suffix":""},{"dropping-particle":"","family":"Xie","given":"Xiaodan","non-dropping-particle":"","parse-names":false,"suffix":""},{"dropping-particle":"","family":"Tan","given":"Bohai","non-dropping-particle":"","parse-names":false,"suffix":""},{"dropping-particle":"","family":"Kamal","given":"Shyam","non-dropping-particle":"","parse-names":false,"suffix":""},{"dropping-particle":"","family":"Xiong","given":"Xiaogang","non-dropping-particle":"","parse-names":false,"suffix":""}],"container-title":"Computational Intelligence and Neuroscience","id":"ITEM-1","issued":{"date-parts":[["2018"]]},"publisher":"Hindawi","title":"Multilayer hybrid deep-learning method for waste classification and recycling","type":"article-journal","volume":"2018"},"uris":["http://www.mendeley.com/documents/?uuid=2b223d8f-1f92-43f2-9c6d-cfa93744b3f0"]}],"mendeley":{"formattedCitation":"(Chu &lt;i&gt;et al.&lt;/i&gt;, 2018)","plainTextFormattedCitation":"(Chu et al., 2018)","previouslyFormattedCitation":"(Chu &lt;i&gt;et al.&lt;/i&gt;, 2018)"},"properties":{"noteIndex":0},"schema":"https://github.com/citation-style-language/schema/raw/master/csl-citation.json"}</w:instrText>
+      </w:r>
+      <w:r>
+        <w:rPr>
+          <w:lang w:val="en-US"/>
+        </w:rPr>
+        <w:fldChar w:fldCharType="separate"/>
+      </w:r>
+      <w:r>
+        <w:rPr>
+          <w:noProof/>
+          <w:lang w:val="en-US"/>
+        </w:rPr>
+        <w:t xml:space="preserve">(Chu </w:t>
+      </w:r>
+      <w:r>
+        <w:rPr>
+          <w:i/>
+          <w:noProof/>
+          <w:lang w:val="en-US"/>
+        </w:rPr>
+        <w:t>et al.</w:t>
+      </w:r>
+      <w:r>
+        <w:rPr>
+          <w:noProof/>
+          <w:lang w:val="en-US"/>
+        </w:rPr>
+        <w:t>, 2018)</w:t>
+      </w:r>
+      <w:r>
+        <w:rPr>
+          <w:lang w:val="en-US"/>
+        </w:rPr>
+        <w:fldChar w:fldCharType="end"/>
+      </w:r>
+      <w:r>
+        <w:t>. The objective of the hidden neurons in machine learning is to improve their processing capacity</w:t>
+      </w:r>
+      <w:r>
+        <w:rPr>
+          <w:lang w:val="en-US"/>
+        </w:rPr>
+        <w:t xml:space="preserve"> </w:t>
+      </w:r>
+      <w:r>
+        <w:rPr>
+          <w:lang w:val="en-US"/>
+        </w:rPr>
+        <w:fldChar w:fldCharType="begin" w:fldLock="1"/>
+      </w:r>
+      <w:r>
+        <w:rPr>
+          <w:lang w:val="en-US"/>
+        </w:rPr>
+        <w:instrText>ADDIN CSL_CITATION {"citationItems":[{"id":"ITEM-1","itemData":{"author":[{"dropping-particle":"","family":"Quaranta","given":"Giuseppe","non-dropping-particle":"","parse-names":false,"suffix":""},{"dropping-particle":"","family":"Lacarbonara","given":"Walter","non-dropping-particle":"","parse-names":false,"suffix":""},{"dropping-particle":"","family":"Masri","given":"Sami F","non-dropping-particle":"","parse-names":false,"suffix":""}],"container-title":"Nonlinear Dynamics","id":"ITEM-1","issue":"2","issued":{"date-parts":[["2020"]]},"page":"1709-1761","publisher":"Springer","title":"A review on computational intelligence for identification of nonlinear dynamical systems","type":"article-journal","volume":"99"},"uris":["http://www.mendeley.com/documents/?uuid=4f72097f-9fc0-47a4-adbd-a5ba8c08826f"]}],"mendeley":{"formattedCitation":"(Quaranta, Lacarbonara and Masri, 2020)","plainTextFormattedCitation":"(Quaranta, Lacarbonara and Masri, 2020)","previouslyFormattedCitation":"(Quaranta, Lacarbonara and Masri, 2020)"},"properties":{"noteIndex":0},"schema":"https://github.com/citation-style-language/schema/raw/master/csl-citation.json"}</w:instrText>
+      </w:r>
+      <w:r>
+        <w:rPr>
+          <w:lang w:val="en-US"/>
+        </w:rPr>
+        <w:fldChar w:fldCharType="separate"/>
+      </w:r>
+      <w:r>
+        <w:rPr>
+          <w:noProof/>
+          <w:lang w:val="en-US"/>
+        </w:rPr>
+        <w:t>(Quaranta, Lacarbonara and Masri, 2020)</w:t>
+      </w:r>
+      <w:r>
+        <w:rPr>
+          <w:lang w:val="en-US"/>
+        </w:rPr>
+        <w:fldChar w:fldCharType="end"/>
+      </w:r>
+      <w:r>
+        <w:t xml:space="preserve">. A neural network potentially serves as a "system will help" if given multiple hidden units. Through training techniques, artificial neural networks are customized to meet a needed projection of inputs to a set. The traditional training methodology for input neural networks is erroneous back-propagation </w:t>
+      </w:r>
+      <w:r>
+        <w:fldChar w:fldCharType="begin" w:fldLock="1"/>
+      </w:r>
+      <w:r>
+        <w:instrText>ADDIN CSL_CITATION {"citationItems":[{"id":"ITEM-1","itemData":{"author":[{"dropping-particle":"","family":"Falah","given":"Fatemeh","non-dropping-particle":"","parse-names":false,"suffix":""},{"dropping-particle":"","family":"Rahmati","given":"Omid","non-dropping-particle":"","parse-names":false,"suffix":""},{"dropping-particle":"","family":"Rostami","given":"Mohammad","non-dropping-particle":"","parse-names":false,"suffix":""},{"dropping-particle":"","family":"Ahmadisharaf","given":"Ebrahim","non-dropping-particle":"","parse-names":false,"suffix":""},{"dropping-particle":"","family":"Daliakopoulos","given":"Ioannis N","non-dropping-particle":"","parse-names":false,"suffix":""},{"dropping-particle":"","family":"Pourghasemi","given":"Hamid Reza","non-dropping-particle":"","parse-names":false,"suffix":""}],"container-title":"Spatial modeling in GIS and R for Earth and Environmental Sciences","id":"ITEM-1","issued":{"date-parts":[["2019"]]},"page":"323-336","publisher":"Elsevier","title":"Artificial neural networks for flood susceptibility mapping in data-scarce urban areas","type":"chapter"},"uris":["http://www.mendeley.com/documents/?uuid=99a6ee68-c33b-4756-a6b5-019b632821a9"]}],"mendeley":{"formattedCitation":"(Falah &lt;i&gt;et al.&lt;/i&gt;, 2019)","plainTextFormattedCitation":"(Falah et al., 2019)","previouslyFormattedCitation":"(Falah &lt;i&gt;et al.&lt;/i&gt;, 2019)"},"properties":{"noteIndex":0},"schema":"https://github.com/citation-style-language/schema/raw/master/csl-citation.json"}</w:instrText>
+      </w:r>
+      <w:r>
+        <w:fldChar w:fldCharType="separate"/>
+      </w:r>
+      <w:r>
+        <w:rPr>
+          <w:noProof/>
+        </w:rPr>
+        <w:t xml:space="preserve">(Falah </w:t>
+      </w:r>
+      <w:r>
+        <w:rPr>
+          <w:i/>
+          <w:noProof/>
+        </w:rPr>
+        <w:t>et al.</w:t>
+      </w:r>
+      <w:r>
+        <w:rPr>
+          <w:noProof/>
+        </w:rPr>
+        <w:t>, 2019)</w:t>
+      </w:r>
+      <w:r>
+        <w:fldChar w:fldCharType="end"/>
+      </w:r>
+      <w:r>
+        <w:t>. This is a sort of supervised learning in which the intended objectives are presented to the Network alongside the ability</w:t>
+      </w:r>
+      <w:r>
+        <w:rPr>
+          <w:lang w:val="en-US"/>
+        </w:rPr>
+        <w:t xml:space="preserve"> </w:t>
+      </w:r>
+      <w:r>
+        <w:rPr>
+          <w:lang w:val="en-US"/>
+        </w:rPr>
+        <w:fldChar w:fldCharType="begin" w:fldLock="1"/>
+      </w:r>
+      <w:r>
+        <w:rPr>
+          <w:lang w:val="en-US"/>
+        </w:rPr>
+        <w:instrText>ADDIN CSL_CITATION {"citationItems":[{"id":"ITEM-1","itemData":{"author":[{"dropping-particle":"","family":"Ibragimova","given":"Olga","non-dropping-particle":"","parse-names":false,"suffix":""},{"dropping-particle":"","family":"Brahme","given":"Abhijit","non-dropping-particle":"","parse-names":false,"suffix":""},{"dropping-particle":"","family":"Muhammad","given":"Waqas","non-dropping-particle":"","parse-names":false,"suffix":""},{"dropping-particle":"","family":"Lévesque","given":"Julie","non-dropping-particle":"","parse-names":false,"suffix":""},{"dropping-particle":"","family":"Inal","given":"Kaan","non-dropping-particle":"","parse-names":false,"suffix":""}],"container-title":"International Journal of Plasticity","id":"ITEM-1","issued":{"date-parts":[["2021"]]},"page":"103059","publisher":"Elsevier","title":"A new ANN based crystal plasticity model for FCC materials and its application to non-monotonic strain paths","type":"article-journal","volume":"144"},"uris":["http://www.mendeley.com/documents/?uuid=d2b9ac84-037b-4562-a85a-08bf0e43c32c"]}],"mendeley":{"formattedCitation":"(Ibragimova &lt;i&gt;et al.&lt;/i&gt;, 2021)","plainTextFormattedCitation":"(Ibragimova et al., 2021)","previouslyFormattedCitation":"(Ibragimova &lt;i&gt;et al.&lt;/i&gt;, 2021)"},"properties":{"noteIndex":0},"schema":"https://github.com/citation-style-language/schema/raw/master/csl-citation.json"}</w:instrText>
+      </w:r>
+      <w:r>
+        <w:rPr>
+          <w:lang w:val="en-US"/>
+        </w:rPr>
+        <w:fldChar w:fldCharType="separate"/>
+      </w:r>
+      <w:r>
+        <w:rPr>
+          <w:noProof/>
+          <w:lang w:val="en-US"/>
+        </w:rPr>
+        <w:t xml:space="preserve">(Ibragimova </w:t>
+      </w:r>
+      <w:r>
+        <w:rPr>
+          <w:i/>
+          <w:noProof/>
+          <w:lang w:val="en-US"/>
+        </w:rPr>
+        <w:t>et al.</w:t>
+      </w:r>
+      <w:r>
+        <w:rPr>
+          <w:noProof/>
+          <w:lang w:val="en-US"/>
+        </w:rPr>
+        <w:t>, 2021)</w:t>
+      </w:r>
+      <w:r>
+        <w:rPr>
+          <w:lang w:val="en-US"/>
+        </w:rPr>
+        <w:fldChar w:fldCharType="end"/>
+      </w:r>
+      <w:r>
+        <w:t>. The information interconnections are classified as training combinations, and the subset of possible instruction combinations presented is defined as training examples</w:t>
+      </w:r>
+      <w:r>
+        <w:rPr>
+          <w:lang w:val="en-US"/>
+        </w:rPr>
+        <w:t xml:space="preserve"> </w:t>
+      </w:r>
+      <w:r>
+        <w:rPr>
+          <w:lang w:val="en-US"/>
+        </w:rPr>
+        <w:fldChar w:fldCharType="begin" w:fldLock="1"/>
+      </w:r>
+      <w:r>
+        <w:rPr>
+          <w:lang w:val="en-US"/>
+        </w:rPr>
+        <w:instrText>ADDIN CSL_CITATION {"citationItems":[{"id":"ITEM-1","itemData":{"author":[{"dropping-particle":"","family":"Khan","given":"Sebastian","non-dropping-particle":"","parse-names":false,"suffix":""},{"dropping-particle":"","family":"Green","given":"Rhys","non-dropping-particle":"","parse-names":false,"suffix":""}],"container-title":"Physical Review D","id":"ITEM-1","issue":"6","issued":{"date-parts":[["2021"]]},"page":"64015","publisher":"APS","title":"Gravitational-wave surrogate models powered by artificial neural networks","type":"article-journal","volume":"103"},"uris":["http://www.mendeley.com/documents/?uuid=3e68f72e-aaf4-46c6-a791-320cf93dc106"]}],"mendeley":{"formattedCitation":"(Khan and Green, 2021)","plainTextFormattedCitation":"(Khan and Green, 2021)","previouslyFormattedCitation":"(Khan and Green, 2021)"},"properties":{"noteIndex":0},"schema":"https://github.com/citation-style-language/schema/raw/master/csl-citation.json"}</w:instrText>
+      </w:r>
+      <w:r>
+        <w:rPr>
+          <w:lang w:val="en-US"/>
+        </w:rPr>
+        <w:fldChar w:fldCharType="separate"/>
+      </w:r>
+      <w:r>
+        <w:rPr>
+          <w:noProof/>
+          <w:lang w:val="en-US"/>
+        </w:rPr>
+        <w:t>(Khan and Green, 2021)</w:t>
+      </w:r>
+      <w:r>
+        <w:rPr>
+          <w:lang w:val="en-US"/>
+        </w:rPr>
+        <w:fldChar w:fldCharType="end"/>
+      </w:r>
+      <w:r>
+        <w:t>.</w:t>
       </w:r>
     </w:p>
     <w:p>
@@ -3749,87 +4203,7 @@
         <w:pStyle w:val="BodyText"/>
       </w:pPr>
       <w:r>
-        <w:t xml:space="preserve"> • Linear Regressions Regression</w:t>
-      </w:r>
-    </w:p>
-    <w:p>
-      <w:pPr>
-        <w:pStyle w:val="BodyText"/>
-      </w:pPr>
-      <w:r>
-        <w:t xml:space="preserve"> • Probabilistic Neural </w:t>
-      </w:r>
-    </w:p>
-    <w:p>
-      <w:pPr>
-        <w:pStyle w:val="BodyText"/>
-      </w:pPr>
-      <w:r>
-        <w:t>• Multilayer Perceptron</w:t>
-      </w:r>
-    </w:p>
-    <w:p>
-      <w:pPr>
-        <w:pStyle w:val="BodyText"/>
-      </w:pPr>
-      <w:r>
-        <w:t xml:space="preserve"> • Support Vector Machine.</w:t>
-      </w:r>
-    </w:p>
-    <w:p>
-      <w:pPr>
-        <w:pStyle w:val="BodyText"/>
-      </w:pPr>
-      <w:r>
-        <w:t xml:space="preserve">The nave estimate is one of the shortest methods and is frequently used as a benchmark to measure the effectiveness of those other techniques. It </w:t>
-      </w:r>
-      <w:proofErr w:type="spellStart"/>
-      <w:r>
-        <w:t>analyzes</w:t>
-      </w:r>
-      <w:proofErr w:type="spellEnd"/>
-      <w:r>
-        <w:t xml:space="preserve"> the most recent value associated with the variable of interest to estimate its valuation. Exponential smoothing forecasts use the averages of a predetermined amount of previous periods to predict future consumption. Using a basic estimation technique with time as the explanatory variable, trend-based modelling attempts to use this information as a time-dependent variable. The multiple linear regression approach attempts to forecast the created change by using a variety of measurements of prior market change as explanatory variables. It is, therefore, an exponential smoothing paradigm. Researchers considered the first five approaches "traditional," while the others are "advanced." We anticipate that the sophisticated techniques could very well outmatch the more ordinary methods due to the following:</w:t>
-      </w:r>
-    </w:p>
-    <w:p>
-      <w:pPr>
-        <w:pStyle w:val="BodyText"/>
-      </w:pPr>
-      <w:r>
-        <w:t xml:space="preserve"> •The enhanced methods employ non-linear configurations and, simply put, may provide better simplifications than those that utilize linear modelling techniques;</w:t>
-      </w:r>
-    </w:p>
-    <w:p>
-      <w:pPr>
-        <w:pStyle w:val="BodyText"/>
-      </w:pPr>
-      <w:r>
-        <w:t xml:space="preserve"> • We anticipate a great extent of non-linearity in shows that power because of the complicated nature.</w:t>
-      </w:r>
-    </w:p>
-    <w:p>
-      <w:pPr>
-        <w:pStyle w:val="BodyText"/>
-      </w:pPr>
-      <w:r>
-        <w:t>In the remaining parts of this section, we will provide a concise summary of various prediction approaches.</w:t>
-      </w:r>
-    </w:p>
-    <w:p>
-      <w:pPr>
-        <w:pStyle w:val="Heading2"/>
-      </w:pPr>
-      <w:r>
-        <w:t>Neural Network</w:t>
-      </w:r>
-    </w:p>
-    <w:p>
-      <w:pPr>
-        <w:pStyle w:val="BodyText"/>
-      </w:pPr>
-      <w:r>
-        <w:t>The artificial neural Network is a densely connected collection of neurons, which serve as basic processing units. Multi-layered perceptron</w:t>
+        <w:t>Consequently, neural networks can generalize connections in the issue subject area of interest from the presented historical collection of facts</w:t>
       </w:r>
       <w:r>
         <w:rPr>
@@ -3847,7 +4221,7 @@
         <w:rPr>
           <w:lang w:val="en-US"/>
         </w:rPr>
-        <w:instrText>ADDIN CSL_CITATION {"citationItems":[{"id":"ITEM-1","itemData":{"author":[{"dropping-particle":"","family":"Bishop","given":"Chris M","non-dropping-particle":"","parse-names":false,"suffix":""}],"container-title":"Review of scientific instruments","id":"ITEM-1","issue":"6","issued":{"date-parts":[["1994"]]},"page":"1803-1832","publisher":"American Institute of Physics","title":"Neural networks and their applications","type":"article-journal","volume":"65"},"uris":["http://www.mendeley.com/documents/?uuid=fd36785c-a0ab-4710-936e-a33c1d6c3507"]}],"mendeley":{"formattedCitation":"(Bishop, 1994)","plainTextFormattedCitation":"(Bishop, 1994)","previouslyFormattedCitation":"(Bishop, 1994)"},"properties":{"noteIndex":0},"schema":"https://github.com/citation-style-language/schema/raw/master/csl-citation.json"}</w:instrText>
+        <w:instrText>ADDIN CSL_CITATION {"citationItems":[{"id":"ITEM-1","itemData":{"author":[{"dropping-particle":"","family":"Mugnini","given":"Alice","non-dropping-particle":"","parse-names":false,"suffix":""},{"dropping-particle":"","family":"Coccia","given":"Gianluca","non-dropping-particle":"","parse-names":false,"suffix":""},{"dropping-particle":"","family":"Polonara","given":"Fabio","non-dropping-particle":"","parse-names":false,"suffix":""},{"dropping-particle":"","family":"Arteconi","given":"Alessia","non-dropping-particle":"","parse-names":false,"suffix":""}],"container-title":"Energies","id":"ITEM-1","issue":"12","issued":{"date-parts":[["2020"]]},"page":"3125","publisher":"MDPI","title":"Performance assessment of data-driven and physical-based models to predict building energy demand in model predictive controls","type":"article-journal","volume":"13"},"uris":["http://www.mendeley.com/documents/?uuid=8a880b4c-62b7-405a-acfc-d25f922e5286"]}],"mendeley":{"formattedCitation":"(Mugnini &lt;i&gt;et al.&lt;/i&gt;, 2020)","plainTextFormattedCitation":"(Mugnini et al., 2020)","previouslyFormattedCitation":"(Mugnini &lt;i&gt;et al.&lt;/i&gt;, 2020)"},"properties":{"noteIndex":0},"schema":"https://github.com/citation-style-language/schema/raw/master/csl-citation.json"}</w:instrText>
       </w:r>
       <w:r>
         <w:rPr>
@@ -3860,7 +4234,22 @@
           <w:noProof/>
           <w:lang w:val="en-US"/>
         </w:rPr>
-        <w:t>(Bishop, 1994)</w:t>
+        <w:t xml:space="preserve">(Mugnini </w:t>
+      </w:r>
+      <w:r>
+        <w:rPr>
+          <w:i/>
+          <w:noProof/>
+          <w:lang w:val="en-US"/>
+        </w:rPr>
+        <w:t>et al.</w:t>
+      </w:r>
+      <w:r>
+        <w:rPr>
+          <w:noProof/>
+          <w:lang w:val="en-US"/>
+        </w:rPr>
+        <w:t>, 2020)</w:t>
       </w:r>
       <w:r>
         <w:rPr>
@@ -3869,7 +4258,7 @@
         <w:fldChar w:fldCharType="end"/>
       </w:r>
       <w:r>
-        <w:t xml:space="preserve"> (MLP) ANN is the most well-known technique, as depicted in Figure 2. In MLP format, ANN Neuroses are typically structured into sections with comprehensive or unpredictable interconnections between levels, including a surface for production and one or many hidden nodes. Each layer has several neurons linked with adjacent cells whose densities vary. Within those structures, the different aspects ("neurons") are grouped into levels such that measurement results from a neuron on one surface are sent to all neurons in the following layer</w:t>
+        <w:t>. One or more hidden layers may be present in the neural network. The more layers a connection has, the further complicated its organization and the greater its capacity to manage emotional issues</w:t>
       </w:r>
       <w:r>
         <w:rPr>
@@ -3887,7 +4276,7 @@
         <w:rPr>
           <w:lang w:val="en-US"/>
         </w:rPr>
-        <w:instrText>ADDIN CSL_CITATION {"citationItems":[{"id":"ITEM-1","itemData":{"author":[{"dropping-particle":"","family":"Doebling","given":"Scott W","non-dropping-particle":"","parse-names":false,"suffix":""},{"dropping-particle":"","family":"Farrar","given":"Charles R","non-dropping-particle":"","parse-names":false,"suffix":""},{"dropping-particle":"","family":"Prime","given":"Michael B","non-dropping-particle":"","parse-names":false,"suffix":""},{"dropping-particle":"","family":"Shevitz","given":"Daniel W","non-dropping-particle":"","parse-names":false,"suffix":""}],"id":"ITEM-1","issued":{"date-parts":[["1996"]]},"publisher":"Los Alamos National Lab.(LANL), Los Alamos, NM (United States)","title":"Damage identification and health monitoring of structural and mechanical systems from changes in their vibration characteristics: a literature review","type":"article-journal"},"uris":["http://www.mendeley.com/documents/?uuid=bbfa4a77-a8a7-4ae6-982f-991131e3a735"]}],"mendeley":{"formattedCitation":"(Doebling &lt;i&gt;et al.&lt;/i&gt;, 1996)","plainTextFormattedCitation":"(Doebling et al., 1996)","previouslyFormattedCitation":"(Doebling &lt;i&gt;et al.&lt;/i&gt;, 1996)"},"properties":{"noteIndex":0},"schema":"https://github.com/citation-style-language/schema/raw/master/csl-citation.json"}</w:instrText>
+        <w:instrText>ADDIN CSL_CITATION {"citationItems":[{"id":"ITEM-1","itemData":{"author":[{"dropping-particle":"","family":"Rathod","given":"Umang H","non-dropping-particle":"","parse-names":false,"suffix":""},{"dropping-particle":"","family":"Kulkarni","given":"Vinayak","non-dropping-particle":"","parse-names":false,"suffix":""},{"dropping-particle":"","family":"Saha","given":"Ujjwal K","non-dropping-particle":"","parse-names":false,"suffix":""}],"container-title":"Journal of Energy Resources Technology","id":"ITEM-1","issue":"6","issued":{"date-parts":[["2022"]]},"publisher":"American Society of Mechanical Engineers Digital Collection","title":"On the Application of Machine Learning in Savonius Wind Turbine Technology: An Estimation of Turbine Performance Using Artificial Neural Network and Genetic Expression Programming","type":"article-journal","volume":"144"},"uris":["http://www.mendeley.com/documents/?uuid=fe44591c-2f5a-42c0-85fd-6de45fff17c4"]}],"mendeley":{"formattedCitation":"(Rathod, Kulkarni and Saha, 2022)","plainTextFormattedCitation":"(Rathod, Kulkarni and Saha, 2022)","previouslyFormattedCitation":"(Rathod, Kulkarni and Saha, 2022)"},"properties":{"noteIndex":0},"schema":"https://github.com/citation-style-language/schema/raw/master/csl-citation.json"}</w:instrText>
       </w:r>
       <w:r>
         <w:rPr>
@@ -3900,22 +4289,7 @@
           <w:noProof/>
           <w:lang w:val="en-US"/>
         </w:rPr>
-        <w:t xml:space="preserve">(Doebling </w:t>
-      </w:r>
-      <w:r>
-        <w:rPr>
-          <w:i/>
-          <w:noProof/>
-          <w:lang w:val="en-US"/>
-        </w:rPr>
-        <w:t>et al.</w:t>
-      </w:r>
-      <w:r>
-        <w:rPr>
-          <w:noProof/>
-          <w:lang w:val="en-US"/>
-        </w:rPr>
-        <w:t>, 1996)</w:t>
+        <w:t>(Rathod, Kulkarni and Saha, 2022)</w:t>
       </w:r>
       <w:r>
         <w:rPr>
@@ -3924,7 +4298,7 @@
         <w:fldChar w:fldCharType="end"/>
       </w:r>
       <w:r>
-        <w:t>. Although there are other artificial neural networks, designers reference the feed-forward error back-propagation type neural networks</w:t>
+        <w:t>. The multiple neural Network can translate unlimited dimensions to n dimensions through extensive testing</w:t>
       </w:r>
       <w:r>
         <w:rPr>
@@ -3942,7 +4316,7 @@
         <w:rPr>
           <w:lang w:val="en-US"/>
         </w:rPr>
-        <w:instrText>ADDIN CSL_CITATION {"citationItems":[{"id":"ITEM-1","itemData":{"author":[{"dropping-particle":"","family":"Zupan","given":"Jure","non-dropping-particle":"","parse-names":false,"suffix":""},{"dropping-particle":"","family":"Gasteiger","given":"Johann","non-dropping-particle":"","parse-names":false,"suffix":""}],"id":"ITEM-1","issued":{"date-parts":[["1999"]]},"publisher":"John Wiley \\&amp; Sons, Inc.","title":"Neural networks in chemistry and drug design","type":"book"},"uris":["http://www.mendeley.com/documents/?uuid=608b7e8f-cdbc-4873-a92d-16739a7d21b1"]}],"mendeley":{"formattedCitation":"(Zupan and Gasteiger, 1999)","plainTextFormattedCitation":"(Zupan and Gasteiger, 1999)","previouslyFormattedCitation":"(Zupan and Gasteiger, 1999)"},"properties":{"noteIndex":0},"schema":"https://github.com/citation-style-language/schema/raw/master/csl-citation.json"}</w:instrText>
+        <w:instrText>ADDIN CSL_CITATION {"citationItems":[{"id":"ITEM-1","itemData":{"author":[{"dropping-particle":"","family":"Koo","given":"Seungbum","non-dropping-particle":"","parse-names":false,"suffix":""},{"dropping-particle":"","family":"Shin","given":"Dongik","non-dropping-particle":"","parse-names":false,"suffix":""},{"dropping-particle":"","family":"Kim","given":"Changhyuk","non-dropping-particle":"","parse-names":false,"suffix":""}],"container-title":"Materials","id":"ITEM-1","issue":"13","issued":{"date-parts":[["2021"]]},"page":"3471","publisher":"MDPI","title":"Application of principal component analysis approach to predict shear strength of reinforced concrete beams with stirrups","type":"article-journal","volume":"14"},"uris":["http://www.mendeley.com/documents/?uuid=d7099b82-f5b6-4e84-bb07-a6ed6f485905"]}],"mendeley":{"formattedCitation":"(Koo, Shin and Kim, 2021)","plainTextFormattedCitation":"(Koo, Shin and Kim, 2021)","previouslyFormattedCitation":"(Koo, Shin and Kim, 2021)"},"properties":{"noteIndex":0},"schema":"https://github.com/citation-style-language/schema/raw/master/csl-citation.json"}</w:instrText>
       </w:r>
       <w:r>
         <w:rPr>
@@ -3955,7 +4329,7 @@
           <w:noProof/>
           <w:lang w:val="en-US"/>
         </w:rPr>
-        <w:t>(Zupan and Gasteiger, 1999)</w:t>
+        <w:t>(Koo, Shin and Kim, 2021)</w:t>
       </w:r>
       <w:r>
         <w:rPr>
@@ -3964,385 +4338,10 @@
         <w:fldChar w:fldCharType="end"/>
       </w:r>
       <w:r>
-        <w:t>. </w:t>
-      </w:r>
-    </w:p>
-    <w:p>
-      <w:pPr>
-        <w:pStyle w:val="BodyText"/>
-      </w:pPr>
-      <w:r>
-        <w:t xml:space="preserve">Consequently, brain installations only go in one channel, each layer by layer. Two components, the input, and the output </w:t>
-      </w:r>
-      <w:r>
-        <w:t>structures, constitute the minimum number of layers. Various layers, referred to as hidden layers, may be inserted between the layer's input and output</w:t>
-      </w:r>
-      <w:r>
-        <w:rPr>
-          <w:lang w:val="en-US"/>
-        </w:rPr>
-        <w:t xml:space="preserve"> </w:t>
-      </w:r>
-      <w:r>
-        <w:rPr>
-          <w:lang w:val="en-US"/>
-        </w:rPr>
-        <w:fldChar w:fldCharType="begin" w:fldLock="1"/>
-      </w:r>
-      <w:r>
-        <w:rPr>
-          <w:lang w:val="en-US"/>
-        </w:rPr>
-        <w:instrText>ADDIN CSL_CITATION {"citationItems":[{"id":"ITEM-1","itemData":{"author":[{"dropping-particle":"","family":"Chu","given":"Yinghao","non-dropping-particle":"","parse-names":false,"suffix":""},{"dropping-particle":"","family":"Huang","given":"Chen","non-dropping-particle":"","parse-names":false,"suffix":""},{"dropping-particle":"","family":"Xie","given":"Xiaodan","non-dropping-particle":"","parse-names":false,"suffix":""},{"dropping-particle":"","family":"Tan","given":"Bohai","non-dropping-particle":"","parse-names":false,"suffix":""},{"dropping-particle":"","family":"Kamal","given":"Shyam","non-dropping-particle":"","parse-names":false,"suffix":""},{"dropping-particle":"","family":"Xiong","given":"Xiaogang","non-dropping-particle":"","parse-names":false,"suffix":""}],"container-title":"Computational Intelligence and Neuroscience","id":"ITEM-1","issued":{"date-parts":[["2018"]]},"publisher":"Hindawi","title":"Multilayer hybrid deep-learning method for waste classification and recycling","type":"article-journal","volume":"2018"},"uris":["http://www.mendeley.com/documents/?uuid=2b223d8f-1f92-43f2-9c6d-cfa93744b3f0"]}],"mendeley":{"formattedCitation":"(Chu &lt;i&gt;et al.&lt;/i&gt;, 2018)","plainTextFormattedCitation":"(Chu et al., 2018)","previouslyFormattedCitation":"(Chu &lt;i&gt;et al.&lt;/i&gt;, 2018)"},"properties":{"noteIndex":0},"schema":"https://github.com/citation-style-language/schema/raw/master/csl-citation.json"}</w:instrText>
-      </w:r>
-      <w:r>
-        <w:rPr>
-          <w:lang w:val="en-US"/>
-        </w:rPr>
-        <w:fldChar w:fldCharType="separate"/>
-      </w:r>
-      <w:r>
-        <w:rPr>
-          <w:noProof/>
-          <w:lang w:val="en-US"/>
-        </w:rPr>
-        <w:t xml:space="preserve">(Chu </w:t>
-      </w:r>
-      <w:r>
-        <w:rPr>
-          <w:i/>
-          <w:noProof/>
-          <w:lang w:val="en-US"/>
-        </w:rPr>
-        <w:t>et al.</w:t>
-      </w:r>
-      <w:r>
-        <w:rPr>
-          <w:noProof/>
-          <w:lang w:val="en-US"/>
-        </w:rPr>
-        <w:t>, 2018)</w:t>
-      </w:r>
-      <w:r>
-        <w:rPr>
-          <w:lang w:val="en-US"/>
-        </w:rPr>
-        <w:fldChar w:fldCharType="end"/>
-      </w:r>
-      <w:r>
-        <w:t>. The objective of the hidden neurons in machine learning is to improve their processing capacity</w:t>
-      </w:r>
-      <w:r>
-        <w:rPr>
-          <w:lang w:val="en-US"/>
-        </w:rPr>
-        <w:t xml:space="preserve"> </w:t>
-      </w:r>
-      <w:r>
-        <w:rPr>
-          <w:lang w:val="en-US"/>
-        </w:rPr>
-        <w:fldChar w:fldCharType="begin" w:fldLock="1"/>
-      </w:r>
-      <w:r>
-        <w:rPr>
-          <w:lang w:val="en-US"/>
-        </w:rPr>
-        <w:instrText>ADDIN CSL_CITATION {"citationItems":[{"id":"ITEM-1","itemData":{"author":[{"dropping-particle":"","family":"Quaranta","given":"Giuseppe","non-dropping-particle":"","parse-names":false,"suffix":""},{"dropping-particle":"","family":"Lacarbonara","given":"Walter","non-dropping-particle":"","parse-names":false,"suffix":""},{"dropping-particle":"","family":"Masri","given":"Sami F","non-dropping-particle":"","parse-names":false,"suffix":""}],"container-title":"Nonlinear Dynamics","id":"ITEM-1","issue":"2","issued":{"date-parts":[["2020"]]},"page":"1709-1761","publisher":"Springer","title":"A review on computational intelligence for identification of nonlinear dynamical systems","type":"article-journal","volume":"99"},"uris":["http://www.mendeley.com/documents/?uuid=4f72097f-9fc0-47a4-adbd-a5ba8c08826f"]}],"mendeley":{"formattedCitation":"(Quaranta, Lacarbonara and Masri, 2020)","plainTextFormattedCitation":"(Quaranta, Lacarbonara and Masri, 2020)","previouslyFormattedCitation":"(Quaranta, Lacarbonara and Masri, 2020)"},"properties":{"noteIndex":0},"schema":"https://github.com/citation-style-language/schema/raw/master/csl-citation.json"}</w:instrText>
-      </w:r>
-      <w:r>
-        <w:rPr>
-          <w:lang w:val="en-US"/>
-        </w:rPr>
-        <w:fldChar w:fldCharType="separate"/>
-      </w:r>
-      <w:r>
-        <w:rPr>
-          <w:noProof/>
-          <w:lang w:val="en-US"/>
-        </w:rPr>
-        <w:t>(Quaranta, Lacarbonara and Masri, 2020)</w:t>
-      </w:r>
-      <w:r>
-        <w:rPr>
-          <w:lang w:val="en-US"/>
-        </w:rPr>
-        <w:fldChar w:fldCharType="end"/>
-      </w:r>
-      <w:r>
-        <w:t xml:space="preserve">. A neural network potentially serves as a "system will help" if given multiple hidden units. Through training techniques, artificial neural networks are customized to meet a needed projection of inputs to a set. The traditional training methodology for input neural networks is erroneous back-propagation </w:t>
-      </w:r>
-      <w:r>
-        <w:fldChar w:fldCharType="begin" w:fldLock="1"/>
-      </w:r>
-      <w:r>
-        <w:instrText>ADDIN CSL_CITATION {"citationItems":[{"id":"ITEM-1","itemData":{"author":[{"dropping-particle":"","family":"Falah","given":"Fatemeh","non-dropping-particle":"","parse-names":false,"suffix":""},{"dropping-particle":"","family":"Rahmati","given":"Omid","non-dropping-particle":"","parse-names":false,"suffix":""},{"dropping-particle":"","family":"Rostami","given":"Mohammad","non-dropping-particle":"","parse-names":false,"suffix":""},{"dropping-particle":"","family":"Ahmadisharaf","given":"Ebrahim","non-dropping-particle":"","parse-names":false,"suffix":""},{"dropping-particle":"","family":"Daliakopoulos","given":"Ioannis N","non-dropping-particle":"","parse-names":false,"suffix":""},{"dropping-particle":"","family":"Pourghasemi","given":"Hamid Reza","non-dropping-particle":"","parse-names":false,"suffix":""}],"container-title":"Spatial modeling in GIS and R for Earth and Environmental Sciences","id":"ITEM-1","issued":{"date-parts":[["2019"]]},"page":"323-336","publisher":"Elsevier","title":"Artificial neural networks for flood susceptibility mapping in data-scarce urban areas","type":"chapter"},"uris":["http://www.mendeley.com/documents/?uuid=99a6ee68-c33b-4756-a6b5-019b632821a9"]}],"mendeley":{"formattedCitation":"(Falah &lt;i&gt;et al.&lt;/i&gt;, 2019)","plainTextFormattedCitation":"(Falah et al., 2019)","previouslyFormattedCitation":"(Falah &lt;i&gt;et al.&lt;/i&gt;, 2019)"},"properties":{"noteIndex":0},"schema":"https://github.com/citation-style-language/schema/raw/master/csl-citation.json"}</w:instrText>
-      </w:r>
-      <w:r>
-        <w:fldChar w:fldCharType="separate"/>
-      </w:r>
-      <w:r>
-        <w:rPr>
-          <w:noProof/>
-        </w:rPr>
-        <w:t xml:space="preserve">(Falah </w:t>
-      </w:r>
-      <w:r>
-        <w:rPr>
-          <w:i/>
-          <w:noProof/>
-        </w:rPr>
-        <w:t>et al.</w:t>
-      </w:r>
-      <w:r>
-        <w:rPr>
-          <w:noProof/>
-        </w:rPr>
-        <w:t>, 2019)</w:t>
-      </w:r>
-      <w:r>
-        <w:fldChar w:fldCharType="end"/>
-      </w:r>
-      <w:r>
-        <w:t>. This is a sort of supervised learning in which the intended objectives are presented to the Network alongside the ability</w:t>
-      </w:r>
-      <w:r>
-        <w:rPr>
-          <w:lang w:val="en-US"/>
-        </w:rPr>
-        <w:t xml:space="preserve"> </w:t>
-      </w:r>
-      <w:r>
-        <w:rPr>
-          <w:lang w:val="en-US"/>
-        </w:rPr>
-        <w:fldChar w:fldCharType="begin" w:fldLock="1"/>
-      </w:r>
-      <w:r>
-        <w:rPr>
-          <w:lang w:val="en-US"/>
-        </w:rPr>
-        <w:instrText>ADDIN CSL_CITATION {"citationItems":[{"id":"ITEM-1","itemData":{"author":[{"dropping-particle":"","family":"Ibragimova","given":"Olga","non-dropping-particle":"","parse-names":false,"suffix":""},{"dropping-particle":"","family":"Brahme","given":"Abhijit","non-dropping-particle":"","parse-names":false,"suffix":""},{"dropping-particle":"","family":"Muhammad","given":"Waqas","non-dropping-particle":"","parse-names":false,"suffix":""},{"dropping-particle":"","family":"Lévesque","given":"Julie","non-dropping-particle":"","parse-names":false,"suffix":""},{"dropping-particle":"","family":"Inal","given":"Kaan","non-dropping-particle":"","parse-names":false,"suffix":""}],"container-title":"International Journal of Plasticity","id":"ITEM-1","issued":{"date-parts":[["2021"]]},"page":"103059","publisher":"Elsevier","title":"A new ANN based crystal plasticity model for FCC materials and its application to non-monotonic strain paths","type":"article-journal","volume":"144"},"uris":["http://www.mendeley.com/documents/?uuid=d2b9ac84-037b-4562-a85a-08bf0e43c32c"]}],"mendeley":{"formattedCitation":"(Ibragimova &lt;i&gt;et al.&lt;/i&gt;, 2021)","plainTextFormattedCitation":"(Ibragimova et al., 2021)","previouslyFormattedCitation":"(Ibragimova &lt;i&gt;et al.&lt;/i&gt;, 2021)"},"properties":{"noteIndex":0},"schema":"https://github.com/citation-style-language/schema/raw/master/csl-citation.json"}</w:instrText>
-      </w:r>
-      <w:r>
-        <w:rPr>
-          <w:lang w:val="en-US"/>
-        </w:rPr>
-        <w:fldChar w:fldCharType="separate"/>
-      </w:r>
-      <w:r>
-        <w:rPr>
-          <w:noProof/>
-          <w:lang w:val="en-US"/>
-        </w:rPr>
-        <w:t xml:space="preserve">(Ibragimova </w:t>
-      </w:r>
-      <w:r>
-        <w:rPr>
-          <w:i/>
-          <w:noProof/>
-          <w:lang w:val="en-US"/>
-        </w:rPr>
-        <w:t>et al.</w:t>
-      </w:r>
-      <w:r>
-        <w:rPr>
-          <w:noProof/>
-          <w:lang w:val="en-US"/>
-        </w:rPr>
-        <w:t>, 2021)</w:t>
-      </w:r>
-      <w:r>
-        <w:rPr>
-          <w:lang w:val="en-US"/>
-        </w:rPr>
-        <w:fldChar w:fldCharType="end"/>
-      </w:r>
-      <w:r>
-        <w:t>. The information interconnections are classified as training combinations, and the subset of possible instruction combinations presented is defined as training examples</w:t>
-      </w:r>
-      <w:r>
-        <w:rPr>
-          <w:lang w:val="en-US"/>
-        </w:rPr>
-        <w:t xml:space="preserve"> </w:t>
-      </w:r>
-      <w:r>
-        <w:rPr>
-          <w:lang w:val="en-US"/>
-        </w:rPr>
-        <w:fldChar w:fldCharType="begin" w:fldLock="1"/>
-      </w:r>
-      <w:r>
-        <w:rPr>
-          <w:lang w:val="en-US"/>
-        </w:rPr>
-        <w:instrText>ADDIN CSL_CITATION {"citationItems":[{"id":"ITEM-1","itemData":{"author":[{"dropping-particle":"","family":"Khan","given":"Sebastian","non-dropping-particle":"","parse-names":false,"suffix":""},{"dropping-particle":"","family":"Green","given":"Rhys","non-dropping-particle":"","parse-names":false,"suffix":""}],"container-title":"Physical Review D","id":"ITEM-1","issue":"6","issued":{"date-parts":[["2021"]]},"page":"64015","publisher":"APS","title":"Gravitational-wave surrogate models powered by artificial neural networks","type":"article-journal","volume":"103"},"uris":["http://www.mendeley.com/documents/?uuid=3e68f72e-aaf4-46c6-a791-320cf93dc106"]}],"mendeley":{"formattedCitation":"(Khan and Green, 2021)","plainTextFormattedCitation":"(Khan and Green, 2021)","previouslyFormattedCitation":"(Khan and Green, 2021)"},"properties":{"noteIndex":0},"schema":"https://github.com/citation-style-language/schema/raw/master/csl-citation.json"}</w:instrText>
-      </w:r>
-      <w:r>
-        <w:rPr>
-          <w:lang w:val="en-US"/>
-        </w:rPr>
-        <w:fldChar w:fldCharType="separate"/>
-      </w:r>
-      <w:r>
-        <w:rPr>
-          <w:noProof/>
-          <w:lang w:val="en-US"/>
-        </w:rPr>
-        <w:t>(Khan and Green, 2021)</w:t>
-      </w:r>
-      <w:r>
-        <w:rPr>
-          <w:lang w:val="en-US"/>
-        </w:rPr>
-        <w:fldChar w:fldCharType="end"/>
-      </w:r>
-      <w:r>
-        <w:t>.</w:t>
-      </w:r>
-    </w:p>
-    <w:p>
-      <w:pPr>
-        <w:pStyle w:val="BodyText"/>
-      </w:pPr>
-      <w:r>
-        <w:t>Consequently, neural networks can generalize connections in the issue subject area of interest from the presented historical collection of facts</w:t>
-      </w:r>
-      <w:r>
-        <w:rPr>
-          <w:lang w:val="en-US"/>
-        </w:rPr>
-        <w:t xml:space="preserve"> </w:t>
-      </w:r>
-      <w:r>
-        <w:rPr>
-          <w:lang w:val="en-US"/>
-        </w:rPr>
-        <w:fldChar w:fldCharType="begin" w:fldLock="1"/>
-      </w:r>
-      <w:r>
-        <w:rPr>
-          <w:lang w:val="en-US"/>
-        </w:rPr>
-        <w:instrText>ADDIN CSL_CITATION {"citationItems":[{"id":"ITEM-1","itemData":{"author":[{"dropping-particle":"","family":"Mugnini","given":"Alice","non-dropping-particle":"","parse-names":false,"suffix":""},{"dropping-particle":"","family":"Coccia","given":"Gianluca","non-dropping-particle":"","parse-names":false,"suffix":""},{"dropping-particle":"","family":"Polonara","given":"Fabio","non-dropping-particle":"","parse-names":false,"suffix":""},{"dropping-particle":"","family":"Arteconi","given":"Alessia","non-dropping-particle":"","parse-names":false,"suffix":""}],"container-title":"Energies","id":"ITEM-1","issue":"12","issued":{"date-parts":[["2020"]]},"page":"3125","publisher":"MDPI","title":"Performance assessment of data-driven and physical-based models to predict building energy demand in model predictive controls","type":"article-journal","volume":"13"},"uris":["http://www.mendeley.com/documents/?uuid=8a880b4c-62b7-405a-acfc-d25f922e5286"]}],"mendeley":{"formattedCitation":"(Mugnini &lt;i&gt;et al.&lt;/i&gt;, 2020)","plainTextFormattedCitation":"(Mugnini et al., 2020)","previouslyFormattedCitation":"(Mugnini &lt;i&gt;et al.&lt;/i&gt;, 2020)"},"properties":{"noteIndex":0},"schema":"https://github.com/citation-style-language/schema/raw/master/csl-citation.json"}</w:instrText>
-      </w:r>
-      <w:r>
-        <w:rPr>
-          <w:lang w:val="en-US"/>
-        </w:rPr>
-        <w:fldChar w:fldCharType="separate"/>
-      </w:r>
-      <w:r>
-        <w:rPr>
-          <w:noProof/>
-          <w:lang w:val="en-US"/>
-        </w:rPr>
-        <w:t xml:space="preserve">(Mugnini </w:t>
-      </w:r>
-      <w:r>
-        <w:rPr>
-          <w:i/>
-          <w:noProof/>
-          <w:lang w:val="en-US"/>
-        </w:rPr>
-        <w:t>et al.</w:t>
-      </w:r>
-      <w:r>
-        <w:rPr>
-          <w:noProof/>
-          <w:lang w:val="en-US"/>
-        </w:rPr>
-        <w:t>, 2020)</w:t>
-      </w:r>
-      <w:r>
-        <w:rPr>
-          <w:lang w:val="en-US"/>
-        </w:rPr>
-        <w:fldChar w:fldCharType="end"/>
-      </w:r>
-      <w:r>
-        <w:t>. One or more hidden layers may be present in the neural network. The more layers a connection has, the further complicated its organization and the greater its capacity to manage emotional issues</w:t>
-      </w:r>
-      <w:r>
-        <w:rPr>
-          <w:lang w:val="en-US"/>
-        </w:rPr>
-        <w:t xml:space="preserve"> </w:t>
-      </w:r>
-      <w:r>
-        <w:rPr>
-          <w:lang w:val="en-US"/>
-        </w:rPr>
-        <w:fldChar w:fldCharType="begin" w:fldLock="1"/>
-      </w:r>
-      <w:r>
-        <w:rPr>
-          <w:lang w:val="en-US"/>
-        </w:rPr>
-        <w:instrText>ADDIN CSL_CITATION {"citationItems":[{"id":"ITEM-1","itemData":{"author":[{"dropping-particle":"","family":"Rathod","given":"Umang H","non-dropping-particle":"","parse-names":false,"suffix":""},{"dropping-particle":"","family":"Kulkarni","given":"Vinayak","non-dropping-particle":"","parse-names":false,"suffix":""},{"dropping-particle":"","family":"Saha","given":"Ujjwal K","non-dropping-particle":"","parse-names":false,"suffix":""}],"container-title":"Journal of Energy Resources Technology","id":"ITEM-1","issue":"6","issued":{"date-parts":[["2022"]]},"publisher":"American Society of Mechanical Engineers Digital Collection","title":"On the Application of Machine Learning in Savonius Wind Turbine Technology: An Estimation of Turbine Performance Using Artificial Neural Network and Genetic Expression Programming","type":"article-journal","volume":"144"},"uris":["http://www.mendeley.com/documents/?uuid=fe44591c-2f5a-42c0-85fd-6de45fff17c4"]}],"mendeley":{"formattedCitation":"(Rathod, Kulkarni and Saha, 2022)","plainTextFormattedCitation":"(Rathod, Kulkarni and Saha, 2022)","previouslyFormattedCitation":"(Rathod, Kulkarni and Saha, 2022)"},"properties":{"noteIndex":0},"schema":"https://github.com/citation-style-language/schema/raw/master/csl-citation.json"}</w:instrText>
-      </w:r>
-      <w:r>
-        <w:rPr>
-          <w:lang w:val="en-US"/>
-        </w:rPr>
-        <w:fldChar w:fldCharType="separate"/>
-      </w:r>
-      <w:r>
-        <w:rPr>
-          <w:noProof/>
-          <w:lang w:val="en-US"/>
-        </w:rPr>
-        <w:t>(Rathod, Kulkarni and Saha, 2022)</w:t>
-      </w:r>
-      <w:r>
-        <w:rPr>
-          <w:lang w:val="en-US"/>
-        </w:rPr>
-        <w:fldChar w:fldCharType="end"/>
-      </w:r>
-      <w:r>
-        <w:t>. The multiple neural Network can translate unlimited dimensions to n dimensions through extensive testing</w:t>
-      </w:r>
-      <w:r>
-        <w:rPr>
-          <w:lang w:val="en-US"/>
-        </w:rPr>
-        <w:t xml:space="preserve"> </w:t>
-      </w:r>
-      <w:r>
-        <w:rPr>
-          <w:lang w:val="en-US"/>
-        </w:rPr>
-        <w:fldChar w:fldCharType="begin" w:fldLock="1"/>
-      </w:r>
-      <w:r>
-        <w:rPr>
-          <w:lang w:val="en-US"/>
-        </w:rPr>
-        <w:instrText>ADDIN CSL_CITATION {"citationItems":[{"id":"ITEM-1","itemData":{"author":[{"dropping-particle":"","family":"Koo","given":"Seungbum","non-dropping-particle":"","parse-names":false,"suffix":""},{"dropping-particle":"","family":"Shin","given":"Dongik","non-dropping-particle":"","parse-names":false,"suffix":""},{"dropping-particle":"","family":"Kim","given":"Changhyuk","non-dropping-particle":"","parse-names":false,"suffix":""}],"container-title":"Materials","id":"ITEM-1","issue":"13","issued":{"date-parts":[["2021"]]},"page":"3471","publisher":"MDPI","title":"Application of principal component analysis approach to predict shear strength of reinforced concrete beams with stirrups","type":"article-journal","volume":"14"},"uris":["http://www.mendeley.com/documents/?uuid=d7099b82-f5b6-4e84-bb07-a6ed6f485905"]}],"mendeley":{"formattedCitation":"(Koo, Shin and Kim, 2021)","plainTextFormattedCitation":"(Koo, Shin and Kim, 2021)","previouslyFormattedCitation":"(Koo, Shin and Kim, 2021)"},"properties":{"noteIndex":0},"schema":"https://github.com/citation-style-language/schema/raw/master/csl-citation.json"}</w:instrText>
-      </w:r>
-      <w:r>
-        <w:rPr>
-          <w:lang w:val="en-US"/>
-        </w:rPr>
-        <w:fldChar w:fldCharType="separate"/>
-      </w:r>
-      <w:r>
-        <w:rPr>
-          <w:noProof/>
-          <w:lang w:val="en-US"/>
-        </w:rPr>
-        <w:t>(Koo, Shin and Kim, 2021)</w:t>
-      </w:r>
-      <w:r>
-        <w:rPr>
-          <w:lang w:val="en-US"/>
-        </w:rPr>
-        <w:fldChar w:fldCharType="end"/>
-      </w:r>
-      <w:r>
-        <w:t>. Consequently, a multiple neural network framework is intended in this report.</w:t>
+        <w:t xml:space="preserve">. </w:t>
+      </w:r>
+      <w:r>
+        <w:t>Consequently, a multiple neural network framework is intended in this report.</w:t>
       </w:r>
     </w:p>
     <w:p>
@@ -4991,11 +4990,7 @@
         <w:fldChar w:fldCharType="end"/>
       </w:r>
       <w:r>
-        <w:t xml:space="preserve">. The </w:t>
-      </w:r>
-      <w:r>
-        <w:lastRenderedPageBreak/>
-        <w:t>frequency of nodes present in the hidden layer cannot be calculated theoretically, despite the widespread application of machine learning. This is an additional flaw of machine learning</w:t>
+        <w:t>. The frequency of nodes present in the hidden layer cannot be calculated theoretically, despite the widespread application of machine learning. This is an additional flaw of machine learning</w:t>
       </w:r>
       <w:r>
         <w:rPr>
@@ -5090,10 +5085,7 @@
         <w:fldChar w:fldCharType="end"/>
       </w:r>
       <w:r>
-        <w:t xml:space="preserve">. The predicted evaluation outcome is the conclusion correlating to the activation function, i.e., the absolute risk of the responsible supply chain risk management approach. Accordingly, the </w:t>
-      </w:r>
-      <w:r>
-        <w:t>proportion of neuron connections in the output layer was determined to be one according to the outcome of the vulnerability analysis value</w:t>
+        <w:t>. The predicted evaluation outcome is the conclusion correlating to the activation function, i.e., the absolute risk of the responsible supply chain risk management approach. Accordingly, the proportion of neuron connections in the output layer was determined to be one according to the outcome of the vulnerability analysis value</w:t>
       </w:r>
       <w:r>
         <w:rPr>
@@ -5308,6 +5300,7 @@
           <w:noProof/>
           <w:lang w:val="en-US" w:eastAsia="en-US"/>
         </w:rPr>
+        <w:lastRenderedPageBreak/>
         <w:drawing>
           <wp:inline distT="0" distB="0" distL="0" distR="0" wp14:anchorId="389E7ABB" wp14:editId="32D71DFE">
             <wp:extent cx="5331460" cy="3475597"/>
@@ -5326,7 +5319,7 @@
                     </pic:cNvPicPr>
                   </pic:nvPicPr>
                   <pic:blipFill rotWithShape="1">
-                    <a:blip r:embed="rId13" cstate="print">
+                    <a:blip r:embed="rId15" cstate="print">
                       <a:extLst>
                         <a:ext uri="{28A0092B-C50C-407E-A947-70E740481C1C}">
                           <a14:useLocalDpi xmlns:a14="http://schemas.microsoft.com/office/drawing/2010/main" val="0"/>
@@ -6207,7 +6200,7 @@
                     </pic:cNvPicPr>
                   </pic:nvPicPr>
                   <pic:blipFill>
-                    <a:blip r:embed="rId14">
+                    <a:blip r:embed="rId16">
                       <a:extLst>
                         <a:ext uri="{28A0092B-C50C-407E-A947-70E740481C1C}">
                           <a14:useLocalDpi xmlns:a14="http://schemas.microsoft.com/office/drawing/2010/main" val="0"/>
@@ -6939,7 +6932,7 @@
                     </pic:cNvPicPr>
                   </pic:nvPicPr>
                   <pic:blipFill>
-                    <a:blip r:embed="rId15" cstate="print">
+                    <a:blip r:embed="rId17" cstate="print">
                       <a:extLst>
                         <a:ext uri="{28A0092B-C50C-407E-A947-70E740481C1C}">
                           <a14:useLocalDpi xmlns:a14="http://schemas.microsoft.com/office/drawing/2010/main" val="0"/>
@@ -7200,7 +7193,7 @@
                     </pic:cNvPicPr>
                   </pic:nvPicPr>
                   <pic:blipFill>
-                    <a:blip r:embed="rId16" cstate="print">
+                    <a:blip r:embed="rId18" cstate="print">
                       <a:extLst>
                         <a:ext uri="{28A0092B-C50C-407E-A947-70E740481C1C}">
                           <a14:useLocalDpi xmlns:a14="http://schemas.microsoft.com/office/drawing/2010/main" val="0"/>
@@ -7288,7 +7281,7 @@
                     </pic:cNvPicPr>
                   </pic:nvPicPr>
                   <pic:blipFill>
-                    <a:blip r:embed="rId17" cstate="print">
+                    <a:blip r:embed="rId19" cstate="print">
                       <a:extLst>
                         <a:ext uri="{28A0092B-C50C-407E-A947-70E740481C1C}">
                           <a14:useLocalDpi xmlns:a14="http://schemas.microsoft.com/office/drawing/2010/main" val="0"/>
@@ -7434,7 +7427,7 @@
                     </pic:cNvPicPr>
                   </pic:nvPicPr>
                   <pic:blipFill>
-                    <a:blip r:embed="rId18">
+                    <a:blip r:embed="rId20">
                       <a:extLst>
                         <a:ext uri="{28A0092B-C50C-407E-A947-70E740481C1C}">
                           <a14:useLocalDpi xmlns:a14="http://schemas.microsoft.com/office/drawing/2010/main" val="0"/>
@@ -7547,7 +7540,7 @@
                     </pic:cNvPicPr>
                   </pic:nvPicPr>
                   <pic:blipFill>
-                    <a:blip r:embed="rId19">
+                    <a:blip r:embed="rId21">
                       <a:extLst>
                         <a:ext uri="{28A0092B-C50C-407E-A947-70E740481C1C}">
                           <a14:useLocalDpi xmlns:a14="http://schemas.microsoft.com/office/drawing/2010/main" val="0"/>
@@ -7685,7 +7678,7 @@
                     </pic:cNvPicPr>
                   </pic:nvPicPr>
                   <pic:blipFill>
-                    <a:blip r:embed="rId20" cstate="print">
+                    <a:blip r:embed="rId22" cstate="print">
                       <a:extLst>
                         <a:ext uri="{28A0092B-C50C-407E-A947-70E740481C1C}">
                           <a14:useLocalDpi xmlns:a14="http://schemas.microsoft.com/office/drawing/2010/main" val="0"/>
@@ -7936,7 +7929,7 @@
                     </pic:cNvPicPr>
                   </pic:nvPicPr>
                   <pic:blipFill>
-                    <a:blip r:embed="rId21">
+                    <a:blip r:embed="rId23">
                       <a:extLst>
                         <a:ext uri="{28A0092B-C50C-407E-A947-70E740481C1C}">
                           <a14:useLocalDpi xmlns:a14="http://schemas.microsoft.com/office/drawing/2010/main" val="0"/>
@@ -8147,7 +8140,7 @@
                     <pic:cNvPicPr/>
                   </pic:nvPicPr>
                   <pic:blipFill rotWithShape="1">
-                    <a:blip r:embed="rId22"/>
+                    <a:blip r:embed="rId24"/>
                     <a:srcRect b="2629"/>
                     <a:stretch/>
                   </pic:blipFill>
@@ -8419,15 +8412,7 @@
         </m:r>
       </m:oMath>
       <w:r>
-        <w:t xml:space="preserve"> describe the number of input, output, and five hidden. The frequency of neurons inside the hidden layer was set at three, and the ratio of observations to parameters was 5.7 for the foundry's sales forecasting. The lesser amount of the provided test set r</w:t>
-      </w:r>
-      <w:proofErr w:type="spellStart"/>
-      <w:r>
-        <w:t>esults</w:t>
-      </w:r>
-      <w:proofErr w:type="spellEnd"/>
-      <w:r>
-        <w:t xml:space="preserve"> in a slightly lower ratio. The predicted improvement in consumption for both types of data (designed to simulate and foundries) is the purpose of testing data sources and machine learning. The recurrent neural network architecture was identical to the neural network model defined in the previous, with the addition of feedback connections with every neuron in the concealed layer that flowed back into all the synapses within that stratum in the subsequent phase. This enabled the RNN to discover patterns </w:t>
+        <w:t xml:space="preserve"> describe the number of input, output, and five hidden. The frequency of neurons inside the hidden layer was set at three, and the ratio of observations to parameters was 5.7 for the foundry's sales forecasting. The lesser amount of the provided test set results in a slightly lower ratio. The predicted improvement in consumption for both types of data (designed to simulate and foundries) is the purpose of testing data sources and machine learning. The recurrent neural network architecture was identical to the neural network model defined in the previous, with the addition of feedback connections with every neuron in the concealed layer that flowed back into all the synapses within that stratum in the subsequent phase. This enabled the RNN to discover patterns </w:t>
       </w:r>
       <w:r>
         <w:lastRenderedPageBreak/>
@@ -8474,7 +8459,7 @@
                     <pic:cNvPicPr/>
                   </pic:nvPicPr>
                   <pic:blipFill>
-                    <a:blip r:embed="rId23"/>
+                    <a:blip r:embed="rId25"/>
                     <a:stretch>
                       <a:fillRect/>
                     </a:stretch>
@@ -8533,7 +8518,7 @@
                     <pic:cNvPicPr/>
                   </pic:nvPicPr>
                   <pic:blipFill>
-                    <a:blip r:embed="rId24"/>
+                    <a:blip r:embed="rId26"/>
                     <a:stretch>
                       <a:fillRect/>
                     </a:stretch>
@@ -8967,23 +8952,7 @@
           <w:color w:val="222222"/>
           <w:shd w:val="clear" w:color="auto" w:fill="FFFFFF"/>
         </w:rPr>
-        <w:t xml:space="preserve">Abdi, </w:t>
-      </w:r>
-      <w:proofErr w:type="gramStart"/>
-      <w:r>
-        <w:rPr>
-          <w:color w:val="222222"/>
-          <w:shd w:val="clear" w:color="auto" w:fill="FFFFFF"/>
-        </w:rPr>
-        <w:t>H.</w:t>
-      </w:r>
-      <w:proofErr w:type="gramEnd"/>
-      <w:r>
-        <w:rPr>
-          <w:color w:val="222222"/>
-          <w:shd w:val="clear" w:color="auto" w:fill="FFFFFF"/>
-        </w:rPr>
-        <w:t xml:space="preserve"> and Williams, L.J., 2010. Principal component analysis. </w:t>
+        <w:t>Abdi, H. and Williams, L.J., 2010. Principal component analysis. </w:t>
       </w:r>
       <w:r>
         <w:rPr>
@@ -9096,37 +9065,12 @@
           <w:noProof/>
         </w:rPr>
       </w:pPr>
-      <w:proofErr w:type="spellStart"/>
       <w:r>
         <w:rPr>
           <w:color w:val="222222"/>
           <w:shd w:val="clear" w:color="auto" w:fill="FFFFFF"/>
         </w:rPr>
-        <w:t>Biau</w:t>
-      </w:r>
-      <w:proofErr w:type="spellEnd"/>
-      <w:r>
-        <w:rPr>
-          <w:color w:val="222222"/>
-          <w:shd w:val="clear" w:color="auto" w:fill="FFFFFF"/>
-        </w:rPr>
-        <w:t xml:space="preserve">, G. and </w:t>
-      </w:r>
-      <w:proofErr w:type="spellStart"/>
-      <w:r>
-        <w:rPr>
-          <w:color w:val="222222"/>
-          <w:shd w:val="clear" w:color="auto" w:fill="FFFFFF"/>
-        </w:rPr>
-        <w:t>Scornet</w:t>
-      </w:r>
-      <w:proofErr w:type="spellEnd"/>
-      <w:r>
-        <w:rPr>
-          <w:color w:val="222222"/>
-          <w:shd w:val="clear" w:color="auto" w:fill="FFFFFF"/>
-        </w:rPr>
-        <w:t>, E., 2016. A random forest guided tour. </w:t>
+        <w:t>Biau, G. and Scornet, E., 2016. A random forest guided tour. </w:t>
       </w:r>
       <w:r>
         <w:rPr>
@@ -9240,69 +9184,12 @@
           <w:shd w:val="clear" w:color="auto" w:fill="FFFFFF"/>
         </w:rPr>
       </w:pPr>
-      <w:proofErr w:type="spellStart"/>
       <w:r>
         <w:rPr>
           <w:color w:val="222222"/>
           <w:shd w:val="clear" w:color="auto" w:fill="FFFFFF"/>
         </w:rPr>
-        <w:t>Bertolini</w:t>
-      </w:r>
-      <w:proofErr w:type="spellEnd"/>
-      <w:r>
-        <w:rPr>
-          <w:color w:val="222222"/>
-          <w:shd w:val="clear" w:color="auto" w:fill="FFFFFF"/>
-        </w:rPr>
-        <w:t xml:space="preserve">, M., </w:t>
-      </w:r>
-      <w:proofErr w:type="spellStart"/>
-      <w:r>
-        <w:rPr>
-          <w:color w:val="222222"/>
-          <w:shd w:val="clear" w:color="auto" w:fill="FFFFFF"/>
-        </w:rPr>
-        <w:t>Mezzogori</w:t>
-      </w:r>
-      <w:proofErr w:type="spellEnd"/>
-      <w:r>
-        <w:rPr>
-          <w:color w:val="222222"/>
-          <w:shd w:val="clear" w:color="auto" w:fill="FFFFFF"/>
-        </w:rPr>
-        <w:t xml:space="preserve">, D., </w:t>
-      </w:r>
-      <w:proofErr w:type="spellStart"/>
-      <w:r>
-        <w:rPr>
-          <w:color w:val="222222"/>
-          <w:shd w:val="clear" w:color="auto" w:fill="FFFFFF"/>
-        </w:rPr>
-        <w:t>Neroni</w:t>
-      </w:r>
-      <w:proofErr w:type="spellEnd"/>
-      <w:r>
-        <w:rPr>
-          <w:color w:val="222222"/>
-          <w:shd w:val="clear" w:color="auto" w:fill="FFFFFF"/>
-        </w:rPr>
-        <w:t xml:space="preserve">, M. and </w:t>
-      </w:r>
-      <w:proofErr w:type="spellStart"/>
-      <w:r>
-        <w:rPr>
-          <w:color w:val="222222"/>
-          <w:shd w:val="clear" w:color="auto" w:fill="FFFFFF"/>
-        </w:rPr>
-        <w:t>Zammori</w:t>
-      </w:r>
-      <w:proofErr w:type="spellEnd"/>
-      <w:r>
-        <w:rPr>
-          <w:color w:val="222222"/>
-          <w:shd w:val="clear" w:color="auto" w:fill="FFFFFF"/>
-        </w:rPr>
-        <w:t>, F., 2021. Machine Learning for industrial applications: A comprehensive literature review. </w:t>
+        <w:t>Bertolini, M., Mezzogori, D., Neroni, M. and Zammori, F., 2021. Machine Learning for industrial applications: A comprehensive literature review. </w:t>
       </w:r>
       <w:r>
         <w:rPr>
@@ -9840,23 +9727,7 @@
           <w:color w:val="222222"/>
           <w:shd w:val="clear" w:color="auto" w:fill="FFFFFF"/>
         </w:rPr>
-        <w:t xml:space="preserve">Abdi, </w:t>
-      </w:r>
-      <w:proofErr w:type="gramStart"/>
-      <w:r>
-        <w:rPr>
-          <w:color w:val="222222"/>
-          <w:shd w:val="clear" w:color="auto" w:fill="FFFFFF"/>
-        </w:rPr>
-        <w:t>H.</w:t>
-      </w:r>
-      <w:proofErr w:type="gramEnd"/>
-      <w:r>
-        <w:rPr>
-          <w:color w:val="222222"/>
-          <w:shd w:val="clear" w:color="auto" w:fill="FFFFFF"/>
-        </w:rPr>
-        <w:t xml:space="preserve"> and Williams, L.J., 2010. Principal component analysis. </w:t>
+        <w:t>Abdi, H. and Williams, L.J., 2010. Principal component analysis. </w:t>
       </w:r>
       <w:r>
         <w:rPr>
@@ -9978,37 +9849,12 @@
           <w:noProof/>
         </w:rPr>
       </w:pPr>
-      <w:proofErr w:type="spellStart"/>
       <w:r>
         <w:rPr>
           <w:color w:val="222222"/>
           <w:shd w:val="clear" w:color="auto" w:fill="FFFFFF"/>
         </w:rPr>
-        <w:t>Biau</w:t>
-      </w:r>
-      <w:proofErr w:type="spellEnd"/>
-      <w:r>
-        <w:rPr>
-          <w:color w:val="222222"/>
-          <w:shd w:val="clear" w:color="auto" w:fill="FFFFFF"/>
-        </w:rPr>
-        <w:t xml:space="preserve">, G. and </w:t>
-      </w:r>
-      <w:proofErr w:type="spellStart"/>
-      <w:r>
-        <w:rPr>
-          <w:color w:val="222222"/>
-          <w:shd w:val="clear" w:color="auto" w:fill="FFFFFF"/>
-        </w:rPr>
-        <w:t>Scornet</w:t>
-      </w:r>
-      <w:proofErr w:type="spellEnd"/>
-      <w:r>
-        <w:rPr>
-          <w:color w:val="222222"/>
-          <w:shd w:val="clear" w:color="auto" w:fill="FFFFFF"/>
-        </w:rPr>
-        <w:t>, E., 2016. A random forest guided tour. </w:t>
+        <w:t>Biau, G. and Scornet, E., 2016. A random forest guided tour. </w:t>
       </w:r>
       <w:r>
         <w:rPr>
@@ -10116,69 +9962,12 @@
           <w:shd w:val="clear" w:color="auto" w:fill="FFFFFF"/>
         </w:rPr>
       </w:pPr>
-      <w:proofErr w:type="spellStart"/>
       <w:r>
         <w:rPr>
           <w:color w:val="222222"/>
           <w:shd w:val="clear" w:color="auto" w:fill="FFFFFF"/>
         </w:rPr>
-        <w:t>Bertolini</w:t>
-      </w:r>
-      <w:proofErr w:type="spellEnd"/>
-      <w:r>
-        <w:rPr>
-          <w:color w:val="222222"/>
-          <w:shd w:val="clear" w:color="auto" w:fill="FFFFFF"/>
-        </w:rPr>
-        <w:t xml:space="preserve">, M., </w:t>
-      </w:r>
-      <w:proofErr w:type="spellStart"/>
-      <w:r>
-        <w:rPr>
-          <w:color w:val="222222"/>
-          <w:shd w:val="clear" w:color="auto" w:fill="FFFFFF"/>
-        </w:rPr>
-        <w:t>Mezzogori</w:t>
-      </w:r>
-      <w:proofErr w:type="spellEnd"/>
-      <w:r>
-        <w:rPr>
-          <w:color w:val="222222"/>
-          <w:shd w:val="clear" w:color="auto" w:fill="FFFFFF"/>
-        </w:rPr>
-        <w:t xml:space="preserve">, D., </w:t>
-      </w:r>
-      <w:proofErr w:type="spellStart"/>
-      <w:r>
-        <w:rPr>
-          <w:color w:val="222222"/>
-          <w:shd w:val="clear" w:color="auto" w:fill="FFFFFF"/>
-        </w:rPr>
-        <w:t>Neroni</w:t>
-      </w:r>
-      <w:proofErr w:type="spellEnd"/>
-      <w:r>
-        <w:rPr>
-          <w:color w:val="222222"/>
-          <w:shd w:val="clear" w:color="auto" w:fill="FFFFFF"/>
-        </w:rPr>
-        <w:t xml:space="preserve">, M. and </w:t>
-      </w:r>
-      <w:proofErr w:type="spellStart"/>
-      <w:r>
-        <w:rPr>
-          <w:color w:val="222222"/>
-          <w:shd w:val="clear" w:color="auto" w:fill="FFFFFF"/>
-        </w:rPr>
-        <w:t>Zammori</w:t>
-      </w:r>
-      <w:proofErr w:type="spellEnd"/>
-      <w:r>
-        <w:rPr>
-          <w:color w:val="222222"/>
-          <w:shd w:val="clear" w:color="auto" w:fill="FFFFFF"/>
-        </w:rPr>
-        <w:t>, F., 2021. Machine Learning for industrial applications: A comprehensive literature review. </w:t>
+        <w:t>Bertolini, M., Mezzogori, D., Neroni, M. and Zammori, F., 2021. Machine Learning for industrial applications: A comprehensive literature review. </w:t>
       </w:r>
       <w:r>
         <w:rPr>
@@ -11459,53 +11248,12 @@
           <w:shd w:val="clear" w:color="auto" w:fill="FFFFFF"/>
         </w:rPr>
       </w:pPr>
-      <w:proofErr w:type="spellStart"/>
       <w:r>
         <w:rPr>
           <w:color w:val="222222"/>
           <w:shd w:val="clear" w:color="auto" w:fill="FFFFFF"/>
         </w:rPr>
-        <w:t>Likas</w:t>
-      </w:r>
-      <w:proofErr w:type="spellEnd"/>
-      <w:r>
-        <w:rPr>
-          <w:color w:val="222222"/>
-          <w:shd w:val="clear" w:color="auto" w:fill="FFFFFF"/>
-        </w:rPr>
-        <w:t xml:space="preserve">, A., </w:t>
-      </w:r>
-      <w:proofErr w:type="spellStart"/>
-      <w:r>
-        <w:rPr>
-          <w:color w:val="222222"/>
-          <w:shd w:val="clear" w:color="auto" w:fill="FFFFFF"/>
-        </w:rPr>
-        <w:t>Vlassis</w:t>
-      </w:r>
-      <w:proofErr w:type="spellEnd"/>
-      <w:r>
-        <w:rPr>
-          <w:color w:val="222222"/>
-          <w:shd w:val="clear" w:color="auto" w:fill="FFFFFF"/>
-        </w:rPr>
-        <w:t xml:space="preserve">, </w:t>
-      </w:r>
-      <w:proofErr w:type="gramStart"/>
-      <w:r>
-        <w:rPr>
-          <w:color w:val="222222"/>
-          <w:shd w:val="clear" w:color="auto" w:fill="FFFFFF"/>
-        </w:rPr>
-        <w:t>N.</w:t>
-      </w:r>
-      <w:proofErr w:type="gramEnd"/>
-      <w:r>
-        <w:rPr>
-          <w:color w:val="222222"/>
-          <w:shd w:val="clear" w:color="auto" w:fill="FFFFFF"/>
-        </w:rPr>
-        <w:t xml:space="preserve"> and Verbeek, J.J., 2003. The global k-means clustering algorithm. </w:t>
+        <w:t>Likas, A., Vlassis, N. and Verbeek, J.J., 2003. The global k-means clustering algorithm. </w:t>
       </w:r>
       <w:r>
         <w:rPr>
@@ -11553,37 +11301,12 @@
           <w:shd w:val="clear" w:color="auto" w:fill="FFFFFF"/>
         </w:rPr>
       </w:pPr>
-      <w:proofErr w:type="spellStart"/>
       <w:r>
         <w:rPr>
           <w:color w:val="222222"/>
           <w:shd w:val="clear" w:color="auto" w:fill="FFFFFF"/>
         </w:rPr>
-        <w:t>Lemmens</w:t>
-      </w:r>
-      <w:proofErr w:type="spellEnd"/>
-      <w:r>
-        <w:rPr>
-          <w:color w:val="222222"/>
-          <w:shd w:val="clear" w:color="auto" w:fill="FFFFFF"/>
-        </w:rPr>
-        <w:t xml:space="preserve">, A. and </w:t>
-      </w:r>
-      <w:proofErr w:type="spellStart"/>
-      <w:r>
-        <w:rPr>
-          <w:color w:val="222222"/>
-          <w:shd w:val="clear" w:color="auto" w:fill="FFFFFF"/>
-        </w:rPr>
-        <w:t>Croux</w:t>
-      </w:r>
-      <w:proofErr w:type="spellEnd"/>
-      <w:r>
-        <w:rPr>
-          <w:color w:val="222222"/>
-          <w:shd w:val="clear" w:color="auto" w:fill="FFFFFF"/>
-        </w:rPr>
-        <w:t>, C., 2006. Bagging and boosting classification trees to predict churn. </w:t>
+        <w:t>Lemmens, A. and Croux, C., 2006. Bagging and boosting classification trees to predict churn. </w:t>
       </w:r>
       <w:r>
         <w:rPr>
@@ -13477,21 +13200,12 @@
           <w:noProof/>
         </w:rPr>
       </w:pPr>
-      <w:proofErr w:type="spellStart"/>
       <w:r>
         <w:rPr>
           <w:color w:val="222222"/>
           <w:shd w:val="clear" w:color="auto" w:fill="FFFFFF"/>
         </w:rPr>
-        <w:t>Shmilovici</w:t>
-      </w:r>
-      <w:proofErr w:type="spellEnd"/>
-      <w:r>
-        <w:rPr>
-          <w:color w:val="222222"/>
-          <w:shd w:val="clear" w:color="auto" w:fill="FFFFFF"/>
-        </w:rPr>
-        <w:t>, A., 2009. Support vector machines. In </w:t>
+        <w:t>Shmilovici, A., 2009. Support vector machines. In </w:t>
       </w:r>
       <w:r>
         <w:rPr>
@@ -14337,9 +14051,129 @@
 
 <file path=word/footer1.xml><?xml version="1.0" encoding="utf-8"?>
 <w:ftr xmlns:wpc="http://schemas.microsoft.com/office/word/2010/wordprocessingCanvas" xmlns:cx="http://schemas.microsoft.com/office/drawing/2014/chartex" xmlns:cx1="http://schemas.microsoft.com/office/drawing/2015/9/8/chartex" xmlns:cx2="http://schemas.microsoft.com/office/drawing/2015/10/21/chartex" xmlns:cx3="http://schemas.microsoft.com/office/drawing/2016/5/9/chartex" xmlns:cx4="http://schemas.microsoft.com/office/drawing/2016/5/10/chartex" xmlns:cx5="http://schemas.microsoft.com/office/drawing/2016/5/11/chartex" xmlns:cx6="http://schemas.microsoft.com/office/drawing/2016/5/12/chartex" xmlns:cx7="http://schemas.microsoft.com/office/drawing/2016/5/13/chartex" xmlns:cx8="http://schemas.microsoft.com/office/drawing/2016/5/14/chartex" xmlns:mc="http://schemas.openxmlformats.org/markup-compatibility/2006" xmlns:aink="http://schemas.microsoft.com/office/drawing/2016/ink" xmlns:am3d="http://schemas.microsoft.com/office/drawing/2017/model3d" xmlns:o="urn:schemas-microsoft-com:office:office" xmlns:oel="http://schemas.microsoft.com/office/2019/extlst" xmlns:r="http://schemas.openxmlformats.org/officeDocument/2006/relationships" xmlns:m="http://schemas.openxmlformats.org/officeDocument/2006/math" xmlns:v="urn:schemas-microsoft-com:vml" xmlns:wp14="http://schemas.microsoft.com/office/word/2010/wordprocessingDrawing" xmlns:wp="http://schemas.openxmlformats.org/drawingml/2006/wordprocessingDrawing" xmlns:w10="urn:schemas-microsoft-com:office:word" xmlns:w="http://schemas.openxmlformats.org/wordprocessingml/2006/main" xmlns:w14="http://schemas.microsoft.com/office/word/2010/wordml" xmlns:w15="http://schemas.microsoft.com/office/word/2012/wordml" xmlns:w16cex="http://schemas.microsoft.com/office/word/2018/wordml/cex" xmlns:w16cid="http://schemas.microsoft.com/office/word/2016/wordml/cid" xmlns:w16="http://schemas.microsoft.com/office/word/2018/wordml" xmlns:w16sdtdh="http://schemas.microsoft.com/office/word/2020/wordml/sdtdatahash" xmlns:w16se="http://schemas.microsoft.com/office/word/2015/wordml/symex" xmlns:wpg="http://schemas.microsoft.com/office/word/2010/wordprocessingGroup" xmlns:wpi="http://schemas.microsoft.com/office/word/2010/wordprocessingInk" xmlns:wne="http://schemas.microsoft.com/office/word/2006/wordml" xmlns:wps="http://schemas.microsoft.com/office/word/2010/wordprocessingShape" mc:Ignorable="w14 w15 w16se w16cid w16 w16cex w16sdtdh wp14">
+  <w:sdt>
+    <w:sdtPr>
+      <w:rPr>
+        <w:rStyle w:val="PageNumber"/>
+      </w:rPr>
+      <w:id w:val="636532135"/>
+      <w:docPartObj>
+        <w:docPartGallery w:val="Page Numbers (Bottom of Page)"/>
+        <w:docPartUnique/>
+      </w:docPartObj>
+    </w:sdtPr>
+    <w:sdtContent>
+      <w:p>
+        <w:pPr>
+          <w:pStyle w:val="Footer"/>
+          <w:framePr w:wrap="none" w:vAnchor="text" w:hAnchor="margin" w:xAlign="right" w:y="1"/>
+          <w:rPr>
+            <w:rStyle w:val="PageNumber"/>
+          </w:rPr>
+        </w:pPr>
+        <w:r>
+          <w:rPr>
+            <w:rStyle w:val="PageNumber"/>
+          </w:rPr>
+          <w:fldChar w:fldCharType="begin"/>
+        </w:r>
+        <w:r>
+          <w:rPr>
+            <w:rStyle w:val="PageNumber"/>
+          </w:rPr>
+          <w:instrText xml:space="preserve"> PAGE </w:instrText>
+        </w:r>
+        <w:r>
+          <w:rPr>
+            <w:rStyle w:val="PageNumber"/>
+          </w:rPr>
+          <w:fldChar w:fldCharType="separate"/>
+        </w:r>
+        <w:r>
+          <w:rPr>
+            <w:rStyle w:val="PageNumber"/>
+            <w:noProof/>
+          </w:rPr>
+          <w:t>1</w:t>
+        </w:r>
+        <w:r>
+          <w:rPr>
+            <w:rStyle w:val="PageNumber"/>
+          </w:rPr>
+          <w:fldChar w:fldCharType="end"/>
+        </w:r>
+      </w:p>
+    </w:sdtContent>
+  </w:sdt>
   <w:p>
     <w:pPr>
       <w:pStyle w:val="Footer"/>
+      <w:ind w:right="360"/>
+    </w:pPr>
+  </w:p>
+</w:ftr>
+</file>
+
+<file path=word/footer2.xml><?xml version="1.0" encoding="utf-8"?>
+<w:ftr xmlns:wpc="http://schemas.microsoft.com/office/word/2010/wordprocessingCanvas" xmlns:cx="http://schemas.microsoft.com/office/drawing/2014/chartex" xmlns:cx1="http://schemas.microsoft.com/office/drawing/2015/9/8/chartex" xmlns:cx2="http://schemas.microsoft.com/office/drawing/2015/10/21/chartex" xmlns:cx3="http://schemas.microsoft.com/office/drawing/2016/5/9/chartex" xmlns:cx4="http://schemas.microsoft.com/office/drawing/2016/5/10/chartex" xmlns:cx5="http://schemas.microsoft.com/office/drawing/2016/5/11/chartex" xmlns:cx6="http://schemas.microsoft.com/office/drawing/2016/5/12/chartex" xmlns:cx7="http://schemas.microsoft.com/office/drawing/2016/5/13/chartex" xmlns:cx8="http://schemas.microsoft.com/office/drawing/2016/5/14/chartex" xmlns:mc="http://schemas.openxmlformats.org/markup-compatibility/2006" xmlns:aink="http://schemas.microsoft.com/office/drawing/2016/ink" xmlns:am3d="http://schemas.microsoft.com/office/drawing/2017/model3d" xmlns:o="urn:schemas-microsoft-com:office:office" xmlns:oel="http://schemas.microsoft.com/office/2019/extlst" xmlns:r="http://schemas.openxmlformats.org/officeDocument/2006/relationships" xmlns:m="http://schemas.openxmlformats.org/officeDocument/2006/math" xmlns:v="urn:schemas-microsoft-com:vml" xmlns:wp14="http://schemas.microsoft.com/office/word/2010/wordprocessingDrawing" xmlns:wp="http://schemas.openxmlformats.org/drawingml/2006/wordprocessingDrawing" xmlns:w10="urn:schemas-microsoft-com:office:word" xmlns:w="http://schemas.openxmlformats.org/wordprocessingml/2006/main" xmlns:w14="http://schemas.microsoft.com/office/word/2010/wordml" xmlns:w15="http://schemas.microsoft.com/office/word/2012/wordml" xmlns:w16cex="http://schemas.microsoft.com/office/word/2018/wordml/cex" xmlns:w16cid="http://schemas.microsoft.com/office/word/2016/wordml/cid" xmlns:w16="http://schemas.microsoft.com/office/word/2018/wordml" xmlns:w16sdtdh="http://schemas.microsoft.com/office/word/2020/wordml/sdtdatahash" xmlns:w16se="http://schemas.microsoft.com/office/word/2015/wordml/symex" xmlns:wpg="http://schemas.microsoft.com/office/word/2010/wordprocessingGroup" xmlns:wpi="http://schemas.microsoft.com/office/word/2010/wordprocessingInk" xmlns:wne="http://schemas.microsoft.com/office/word/2006/wordml" xmlns:wps="http://schemas.microsoft.com/office/word/2010/wordprocessingShape" mc:Ignorable="w14 w15 w16se w16cid w16 w16cex w16sdtdh wp14">
+  <w:sdt>
+    <w:sdtPr>
+      <w:rPr>
+        <w:rStyle w:val="PageNumber"/>
+      </w:rPr>
+      <w:id w:val="-555778330"/>
+      <w:docPartObj>
+        <w:docPartGallery w:val="Page Numbers (Bottom of Page)"/>
+        <w:docPartUnique/>
+      </w:docPartObj>
+    </w:sdtPr>
+    <w:sdtContent>
+      <w:p>
+        <w:pPr>
+          <w:pStyle w:val="Footer"/>
+          <w:framePr w:wrap="none" w:vAnchor="text" w:hAnchor="margin" w:xAlign="right" w:y="1"/>
+          <w:rPr>
+            <w:rStyle w:val="PageNumber"/>
+          </w:rPr>
+        </w:pPr>
+        <w:r>
+          <w:rPr>
+            <w:rStyle w:val="PageNumber"/>
+          </w:rPr>
+          <w:fldChar w:fldCharType="begin"/>
+        </w:r>
+        <w:r>
+          <w:rPr>
+            <w:rStyle w:val="PageNumber"/>
+          </w:rPr>
+          <w:instrText xml:space="preserve"> PAGE </w:instrText>
+        </w:r>
+        <w:r>
+          <w:rPr>
+            <w:rStyle w:val="PageNumber"/>
+          </w:rPr>
+          <w:fldChar w:fldCharType="separate"/>
+        </w:r>
+        <w:r>
+          <w:rPr>
+            <w:rStyle w:val="PageNumber"/>
+            <w:noProof/>
+          </w:rPr>
+          <w:t>3</w:t>
+        </w:r>
+        <w:r>
+          <w:rPr>
+            <w:rStyle w:val="PageNumber"/>
+          </w:rPr>
+          <w:fldChar w:fldCharType="end"/>
+        </w:r>
+      </w:p>
+    </w:sdtContent>
+  </w:sdt>
+  <w:p>
+    <w:pPr>
+      <w:pStyle w:val="Footer"/>
+      <w:ind w:right="360"/>
       <w:jc w:val="left"/>
       <w:rPr>
         <w:sz w:val="16"/>
@@ -14351,7 +14185,117 @@
         <w:sz w:val="16"/>
         <w:szCs w:val="16"/>
       </w:rPr>
-      <w:t>XXX-X-XXXX-XXXX-X/XX/$XX.00 ©20XX IEEE</w:t>
+      <w:t>Supply Chain Orchestration</w:t>
+    </w:r>
+    <w:r>
+      <w:rPr>
+        <w:sz w:val="16"/>
+        <w:szCs w:val="16"/>
+      </w:rPr>
+      <w:t xml:space="preserve"> ©</w:t>
+    </w:r>
+    <w:r>
+      <w:rPr>
+        <w:sz w:val="16"/>
+        <w:szCs w:val="16"/>
+      </w:rPr>
+      <w:t>Vishal Makode</w:t>
+    </w:r>
+  </w:p>
+  <w:p>
+    <w:pPr>
+      <w:pStyle w:val="Footer"/>
+    </w:pPr>
+  </w:p>
+</w:ftr>
+</file>
+
+<file path=word/footer3.xml><?xml version="1.0" encoding="utf-8"?>
+<w:ftr xmlns:wpc="http://schemas.microsoft.com/office/word/2010/wordprocessingCanvas" xmlns:cx="http://schemas.microsoft.com/office/drawing/2014/chartex" xmlns:cx1="http://schemas.microsoft.com/office/drawing/2015/9/8/chartex" xmlns:cx2="http://schemas.microsoft.com/office/drawing/2015/10/21/chartex" xmlns:cx3="http://schemas.microsoft.com/office/drawing/2016/5/9/chartex" xmlns:cx4="http://schemas.microsoft.com/office/drawing/2016/5/10/chartex" xmlns:cx5="http://schemas.microsoft.com/office/drawing/2016/5/11/chartex" xmlns:cx6="http://schemas.microsoft.com/office/drawing/2016/5/12/chartex" xmlns:cx7="http://schemas.microsoft.com/office/drawing/2016/5/13/chartex" xmlns:cx8="http://schemas.microsoft.com/office/drawing/2016/5/14/chartex" xmlns:mc="http://schemas.openxmlformats.org/markup-compatibility/2006" xmlns:aink="http://schemas.microsoft.com/office/drawing/2016/ink" xmlns:am3d="http://schemas.microsoft.com/office/drawing/2017/model3d" xmlns:o="urn:schemas-microsoft-com:office:office" xmlns:oel="http://schemas.microsoft.com/office/2019/extlst" xmlns:r="http://schemas.openxmlformats.org/officeDocument/2006/relationships" xmlns:m="http://schemas.openxmlformats.org/officeDocument/2006/math" xmlns:v="urn:schemas-microsoft-com:vml" xmlns:wp14="http://schemas.microsoft.com/office/word/2010/wordprocessingDrawing" xmlns:wp="http://schemas.openxmlformats.org/drawingml/2006/wordprocessingDrawing" xmlns:w10="urn:schemas-microsoft-com:office:word" xmlns:w="http://schemas.openxmlformats.org/wordprocessingml/2006/main" xmlns:w14="http://schemas.microsoft.com/office/word/2010/wordml" xmlns:w15="http://schemas.microsoft.com/office/word/2012/wordml" xmlns:w16cex="http://schemas.microsoft.com/office/word/2018/wordml/cex" xmlns:w16cid="http://schemas.microsoft.com/office/word/2016/wordml/cid" xmlns:w16="http://schemas.microsoft.com/office/word/2018/wordml" xmlns:w16sdtdh="http://schemas.microsoft.com/office/word/2020/wordml/sdtdatahash" xmlns:w16se="http://schemas.microsoft.com/office/word/2015/wordml/symex" xmlns:wpg="http://schemas.microsoft.com/office/word/2010/wordprocessingGroup" xmlns:wpi="http://schemas.microsoft.com/office/word/2010/wordprocessingInk" xmlns:wne="http://schemas.microsoft.com/office/word/2006/wordml" xmlns:wps="http://schemas.microsoft.com/office/word/2010/wordprocessingShape" mc:Ignorable="w14 w15 w16se w16cid w16 w16cex w16sdtdh wp14">
+  <w:sdt>
+    <w:sdtPr>
+      <w:rPr>
+        <w:rStyle w:val="PageNumber"/>
+      </w:rPr>
+      <w:id w:val="1345601022"/>
+      <w:docPartObj>
+        <w:docPartGallery w:val="Page Numbers (Bottom of Page)"/>
+        <w:docPartUnique/>
+      </w:docPartObj>
+    </w:sdtPr>
+    <w:sdtContent>
+      <w:p>
+        <w:pPr>
+          <w:pStyle w:val="Footer"/>
+          <w:framePr w:wrap="none" w:vAnchor="text" w:hAnchor="margin" w:xAlign="right" w:y="1"/>
+          <w:rPr>
+            <w:rStyle w:val="PageNumber"/>
+          </w:rPr>
+        </w:pPr>
+        <w:r>
+          <w:rPr>
+            <w:rStyle w:val="PageNumber"/>
+          </w:rPr>
+          <w:fldChar w:fldCharType="begin"/>
+        </w:r>
+        <w:r>
+          <w:rPr>
+            <w:rStyle w:val="PageNumber"/>
+          </w:rPr>
+          <w:instrText xml:space="preserve"> PAGE </w:instrText>
+        </w:r>
+        <w:r>
+          <w:rPr>
+            <w:rStyle w:val="PageNumber"/>
+          </w:rPr>
+          <w:fldChar w:fldCharType="separate"/>
+        </w:r>
+        <w:r>
+          <w:rPr>
+            <w:rStyle w:val="PageNumber"/>
+            <w:noProof/>
+          </w:rPr>
+          <w:t>1</w:t>
+        </w:r>
+        <w:r>
+          <w:rPr>
+            <w:rStyle w:val="PageNumber"/>
+          </w:rPr>
+          <w:fldChar w:fldCharType="end"/>
+        </w:r>
+      </w:p>
+    </w:sdtContent>
+  </w:sdt>
+  <w:p>
+    <w:pPr>
+      <w:pStyle w:val="Footer"/>
+      <w:ind w:right="360"/>
+      <w:jc w:val="left"/>
+      <w:rPr>
+        <w:sz w:val="16"/>
+        <w:szCs w:val="16"/>
+      </w:rPr>
+    </w:pPr>
+    <w:r>
+      <w:rPr>
+        <w:sz w:val="16"/>
+        <w:szCs w:val="16"/>
+      </w:rPr>
+      <w:t>Supply Chain Orchestration</w:t>
+    </w:r>
+    <w:r>
+      <w:rPr>
+        <w:sz w:val="16"/>
+        <w:szCs w:val="16"/>
+      </w:rPr>
+      <w:t xml:space="preserve"> ©</w:t>
+    </w:r>
+    <w:r>
+      <w:rPr>
+        <w:sz w:val="16"/>
+        <w:szCs w:val="16"/>
+      </w:rPr>
+      <w:t>Vishal Makode</w:t>
     </w:r>
   </w:p>
 </w:ftr>
@@ -16750,6 +16694,11 @@
       <w:contextualSpacing/>
     </w:pPr>
   </w:style>
+  <w:style w:type="character" w:styleId="PageNumber">
+    <w:name w:val="page number"/>
+    <w:basedOn w:val="DefaultParagraphFont"/>
+    <w:rsid w:val="00C0430E"/>
+  </w:style>
 </w:styles>
 </file>
 

</xml_diff>